<commit_message>
succesfull registration test added
</commit_message>
<xml_diff>
--- a/svvt_project_Naida_Fatic_Mirza_Krupic.docx
+++ b/svvt_project_Naida_Fatic_Mirza_Krupic.docx
@@ -208,190 +208,106 @@
           <w:sz w:val="32"/>
           <w:szCs w:val="32"/>
         </w:rPr>
-        <w:t xml:space="preserve">Naida </w:t>
-      </w:r>
-      <w:proofErr w:type="spellStart"/>
-      <w:r>
+        <w:t>Naida Fatić</w:t>
+      </w:r>
+    </w:p>
+    <w:p>
+      <w:pPr>
+        <w:pStyle w:val="Standard"/>
+        <w:jc w:val="center"/>
         <w:rPr>
           <w:b/>
           <w:bCs/>
           <w:sz w:val="32"/>
           <w:szCs w:val="32"/>
         </w:rPr>
-        <w:t>Fatić</w:t>
-      </w:r>
-      <w:proofErr w:type="spellEnd"/>
-    </w:p>
-    <w:p>
-      <w:pPr>
-        <w:pStyle w:val="Standard"/>
-        <w:jc w:val="center"/>
+      </w:pPr>
+      <w:r>
         <w:rPr>
           <w:b/>
           <w:bCs/>
           <w:sz w:val="32"/>
           <w:szCs w:val="32"/>
         </w:rPr>
-      </w:pPr>
-      <w:r>
+        <w:t>Mirza Krupić</w:t>
+      </w:r>
+    </w:p>
+    <w:p>
+      <w:pPr>
+        <w:pStyle w:val="Standard"/>
+        <w:jc w:val="center"/>
         <w:rPr>
           <w:b/>
           <w:bCs/>
           <w:sz w:val="32"/>
           <w:szCs w:val="32"/>
         </w:rPr>
-        <w:t xml:space="preserve">Mirza </w:t>
-      </w:r>
-      <w:proofErr w:type="spellStart"/>
-      <w:r>
+      </w:pPr>
+    </w:p>
+    <w:p>
+      <w:pPr>
+        <w:pStyle w:val="Standard"/>
+        <w:jc w:val="center"/>
         <w:rPr>
           <w:b/>
           <w:bCs/>
           <w:sz w:val="32"/>
           <w:szCs w:val="32"/>
         </w:rPr>
-        <w:t>Krupić</w:t>
-      </w:r>
-      <w:proofErr w:type="spellEnd"/>
+      </w:pPr>
     </w:p>
     <w:p>
       <w:pPr>
         <w:pStyle w:val="Standard"/>
         <w:jc w:val="center"/>
+        <w:rPr>
+          <w:sz w:val="32"/>
+          <w:szCs w:val="32"/>
+        </w:rPr>
+      </w:pPr>
+      <w:r>
+        <w:rPr>
+          <w:sz w:val="32"/>
+          <w:szCs w:val="32"/>
+        </w:rPr>
+        <w:t>Proposed to:</w:t>
+      </w:r>
+    </w:p>
+    <w:p>
+      <w:pPr>
+        <w:pStyle w:val="Standard"/>
+        <w:jc w:val="center"/>
+      </w:pPr>
+      <w:r>
+        <w:rPr>
+          <w:sz w:val="32"/>
+          <w:szCs w:val="32"/>
+        </w:rPr>
+        <w:t xml:space="preserve"> </w:t>
+      </w:r>
+      <w:r>
         <w:rPr>
           <w:b/>
           <w:bCs/>
           <w:sz w:val="32"/>
           <w:szCs w:val="32"/>
         </w:rPr>
-      </w:pPr>
+        <w:t>Samed Jukić, Assist. Prof. Dr.</w:t>
+      </w:r>
     </w:p>
     <w:p>
       <w:pPr>
         <w:pStyle w:val="Standard"/>
         <w:jc w:val="center"/>
+      </w:pPr>
+      <w:r>
         <w:rPr>
           <w:b/>
           <w:bCs/>
           <w:sz w:val="32"/>
           <w:szCs w:val="32"/>
         </w:rPr>
-      </w:pPr>
-    </w:p>
-    <w:p>
-      <w:pPr>
-        <w:pStyle w:val="Standard"/>
-        <w:jc w:val="center"/>
-        <w:rPr>
-          <w:sz w:val="32"/>
-          <w:szCs w:val="32"/>
-        </w:rPr>
-      </w:pPr>
-      <w:r>
-        <w:rPr>
-          <w:sz w:val="32"/>
-          <w:szCs w:val="32"/>
-        </w:rPr>
-        <w:t>Proposed to:</w:t>
-      </w:r>
-    </w:p>
-    <w:p>
-      <w:pPr>
-        <w:pStyle w:val="Standard"/>
-        <w:jc w:val="center"/>
-      </w:pPr>
-      <w:r>
-        <w:rPr>
-          <w:sz w:val="32"/>
-          <w:szCs w:val="32"/>
-        </w:rPr>
-        <w:t xml:space="preserve"> </w:t>
-      </w:r>
-      <w:proofErr w:type="spellStart"/>
-      <w:r>
-        <w:rPr>
-          <w:b/>
-          <w:bCs/>
-          <w:sz w:val="32"/>
-          <w:szCs w:val="32"/>
-        </w:rPr>
-        <w:t>Samed</w:t>
-      </w:r>
-      <w:proofErr w:type="spellEnd"/>
-      <w:r>
-        <w:rPr>
-          <w:b/>
-          <w:bCs/>
-          <w:sz w:val="32"/>
-          <w:szCs w:val="32"/>
-        </w:rPr>
-        <w:t xml:space="preserve"> </w:t>
-      </w:r>
-      <w:proofErr w:type="spellStart"/>
-      <w:r>
-        <w:rPr>
-          <w:b/>
-          <w:bCs/>
-          <w:sz w:val="32"/>
-          <w:szCs w:val="32"/>
-        </w:rPr>
-        <w:t>Jukić</w:t>
-      </w:r>
-      <w:proofErr w:type="spellEnd"/>
-      <w:r>
-        <w:rPr>
-          <w:b/>
-          <w:bCs/>
-          <w:sz w:val="32"/>
-          <w:szCs w:val="32"/>
-        </w:rPr>
-        <w:t>, Assist. Prof. Dr.</w:t>
-      </w:r>
-    </w:p>
-    <w:p>
-      <w:pPr>
-        <w:pStyle w:val="Standard"/>
-        <w:jc w:val="center"/>
-      </w:pPr>
-      <w:proofErr w:type="spellStart"/>
-      <w:r>
-        <w:rPr>
-          <w:b/>
-          <w:bCs/>
-          <w:sz w:val="32"/>
-          <w:szCs w:val="32"/>
-        </w:rPr>
-        <w:t>Aldin</w:t>
-      </w:r>
-      <w:proofErr w:type="spellEnd"/>
-      <w:r>
-        <w:rPr>
-          <w:b/>
-          <w:bCs/>
-          <w:sz w:val="32"/>
-          <w:szCs w:val="32"/>
-        </w:rPr>
-        <w:t xml:space="preserve"> </w:t>
-      </w:r>
-      <w:proofErr w:type="spellStart"/>
-      <w:r>
-        <w:rPr>
-          <w:b/>
-          <w:bCs/>
-          <w:sz w:val="32"/>
-          <w:szCs w:val="32"/>
-        </w:rPr>
-        <w:t>Kovačević</w:t>
-      </w:r>
-      <w:proofErr w:type="spellEnd"/>
-      <w:r>
-        <w:rPr>
-          <w:b/>
-          <w:bCs/>
-          <w:sz w:val="32"/>
-          <w:szCs w:val="32"/>
-        </w:rPr>
-        <w:t>, Teaching Assistant</w:t>
+        <w:t>Aldin Kovačević, Teaching Assistant</w:t>
       </w:r>
     </w:p>
     <w:p>
@@ -1784,15 +1700,7 @@
         <w:jc w:val="both"/>
       </w:pPr>
       <w:r>
-        <w:t xml:space="preserve">Describe what you are planning to test on the project: are you testing the entire application, or only focusing on some parts/features of it? Is there something you are not planning to test, </w:t>
-      </w:r>
-      <w:proofErr w:type="spellStart"/>
-      <w:r>
-        <w:t>etc</w:t>
-      </w:r>
-      <w:proofErr w:type="spellEnd"/>
-      <w:r>
-        <w:t>?</w:t>
+        <w:t>Describe what you are planning to test on the project: are you testing the entire application, or only focusing on some parts/features of it? Is there something you are not planning to test, etc?</w:t>
       </w:r>
     </w:p>
     <w:p>
@@ -2121,6 +2029,7 @@
                 <w:b/>
                 <w:bCs/>
               </w:rPr>
+              <w:lastRenderedPageBreak/>
               <w:t xml:space="preserve">Pre-condition(s): </w:t>
             </w:r>
             <w:r>
@@ -2860,6 +2769,7 @@
         <w:rPr>
           <w:noProof/>
         </w:rPr>
+        <w:lastRenderedPageBreak/>
         <w:drawing>
           <wp:inline distT="0" distB="0" distL="0" distR="0" wp14:anchorId="2F3C19E1" wp14:editId="2FB99B90">
             <wp:extent cx="6120130" cy="2694305"/>
@@ -3378,6 +3288,7 @@
         <w:rPr>
           <w:noProof/>
         </w:rPr>
+        <w:lastRenderedPageBreak/>
         <w:drawing>
           <wp:anchor distT="0" distB="0" distL="114300" distR="114300" simplePos="0" relativeHeight="2" behindDoc="0" locked="0" layoutInCell="1" allowOverlap="1" wp14:anchorId="261B0ED6" wp14:editId="7714EE06">
             <wp:simplePos x="0" y="0"/>
@@ -3489,7 +3400,6 @@
         <w:rPr>
           <w:rFonts w:ascii="Liberation Serif" w:hAnsi="Liberation Serif"/>
         </w:rPr>
-        <w:lastRenderedPageBreak/>
         <w:t>3.</w:t>
       </w:r>
       <w:r>
@@ -3523,13 +3433,7 @@
         </w:rPr>
       </w:pPr>
       <w:r>
-        <w:t>Users want to be able to visit the home page</w:t>
-      </w:r>
-      <w:r>
-        <w:t xml:space="preserve"> and to click on the links that home page offer in the collection section that is at the bottom of the page</w:t>
-      </w:r>
-      <w:r>
-        <w:t>.</w:t>
+        <w:t>Users want to be able to visit the home page and to click on the links that home page offer in the collection section that is at the bottom of the page.</w:t>
       </w:r>
     </w:p>
     <w:p>
@@ -3948,6 +3852,7 @@
         <w:rPr>
           <w:noProof/>
         </w:rPr>
+        <w:lastRenderedPageBreak/>
         <w:drawing>
           <wp:inline distT="0" distB="0" distL="0" distR="0" wp14:anchorId="78FC448D" wp14:editId="00DED67A">
             <wp:extent cx="6115050" cy="5848350"/>
@@ -4091,6 +3996,7 @@
         <w:rPr>
           <w:rFonts w:ascii="Liberation Serif" w:hAnsi="Liberation Serif"/>
         </w:rPr>
+        <w:lastRenderedPageBreak/>
         <w:t>3.</w:t>
       </w:r>
       <w:r>
@@ -4388,30 +4294,17 @@
               <w:pStyle w:val="TableContents"/>
             </w:pPr>
             <w:r>
-              <w:t>“</w:t>
-            </w:r>
-            <w:proofErr w:type="spellStart"/>
-            <w:r>
-              <w:t>majice</w:t>
-            </w:r>
-            <w:proofErr w:type="spellEnd"/>
-            <w:r>
-              <w:t>” and “</w:t>
-            </w:r>
-            <w:proofErr w:type="spellStart"/>
+              <w:t>“majice” and “a</w:t>
+            </w:r>
             <w:r>
               <w:t>a</w:t>
             </w:r>
             <w:r>
-              <w:t>a</w:t>
-            </w:r>
-            <w:r>
               <w:t>s</w:t>
             </w:r>
             <w:r>
               <w:t>s</w:t>
             </w:r>
-            <w:proofErr w:type="spellEnd"/>
             <w:r>
               <w:t xml:space="preserve">” text we used for the search input. </w:t>
             </w:r>
@@ -4703,10 +4596,7 @@
         </w:rPr>
       </w:pPr>
       <w:r>
-        <w:t xml:space="preserve">Users want to be able to </w:t>
-      </w:r>
-      <w:r>
-        <w:t>sort items by some value in order to search see items.</w:t>
+        <w:t>Users want to be able to sort items by some value in order to search see items.</w:t>
       </w:r>
     </w:p>
     <w:p>
@@ -4870,23 +4760,7 @@
               <w:pStyle w:val="TableContents"/>
             </w:pPr>
             <w:r>
-              <w:t>1. Go to the “</w:t>
-            </w:r>
-            <w:proofErr w:type="spellStart"/>
-            <w:r>
-              <w:t>posljednje</w:t>
-            </w:r>
-            <w:proofErr w:type="spellEnd"/>
-            <w:r>
-              <w:t xml:space="preserve"> </w:t>
-            </w:r>
-            <w:proofErr w:type="spellStart"/>
-            <w:r>
-              <w:t>dodano</w:t>
-            </w:r>
-            <w:proofErr w:type="spellEnd"/>
-            <w:r>
-              <w:t>” page</w:t>
+              <w:t>1. Go to the “posljednje dodano” page</w:t>
             </w:r>
           </w:p>
           <w:p>
@@ -5145,6 +5019,7 @@
         <w:rPr>
           <w:noProof/>
         </w:rPr>
+        <w:lastRenderedPageBreak/>
         <w:drawing>
           <wp:inline distT="0" distB="0" distL="0" distR="0" wp14:anchorId="48B34788" wp14:editId="3E0EEE6D">
             <wp:extent cx="6120130" cy="6268720"/>
@@ -5195,6 +5070,7 @@
         <w:rPr>
           <w:noProof/>
         </w:rPr>
+        <w:lastRenderedPageBreak/>
         <w:drawing>
           <wp:inline distT="0" distB="0" distL="0" distR="0" wp14:anchorId="65EB4799" wp14:editId="54169D0E">
             <wp:extent cx="6120130" cy="6918960"/>
@@ -5249,6 +5125,7 @@
         <w:rPr>
           <w:rFonts w:ascii="Liberation Serif" w:hAnsi="Liberation Serif"/>
         </w:rPr>
+        <w:lastRenderedPageBreak/>
         <w:t>3.</w:t>
       </w:r>
       <w:r>
@@ -5282,10 +5159,7 @@
         </w:rPr>
       </w:pPr>
       <w:r>
-        <w:t xml:space="preserve">Users want to </w:t>
-      </w:r>
-      <w:r>
-        <w:t xml:space="preserve">see items in order to get their description, add them to cart, add them to Wishlist or to leave review. </w:t>
+        <w:t xml:space="preserve">Users want to see items in order to get their description, add them to cart, add them to Wishlist or to leave review. </w:t>
       </w:r>
     </w:p>
     <w:p>
@@ -5336,10 +5210,7 @@
               <w:t xml:space="preserve">Test Name: </w:t>
             </w:r>
             <w:r>
-              <w:t xml:space="preserve">Test item </w:t>
-            </w:r>
-            <w:r>
-              <w:t>page</w:t>
+              <w:t>Test item page</w:t>
             </w:r>
           </w:p>
         </w:tc>
@@ -5456,15 +5327,7 @@
               <w:t xml:space="preserve">2. </w:t>
             </w:r>
             <w:r>
-              <w:t>Navigate to the “</w:t>
-            </w:r>
-            <w:proofErr w:type="spellStart"/>
-            <w:r>
-              <w:t>Muškarci</w:t>
-            </w:r>
-            <w:proofErr w:type="spellEnd"/>
-            <w:r>
-              <w:t xml:space="preserve">” link on the top bar. </w:t>
+              <w:t xml:space="preserve">Navigate to the “Muškarci” link on the top bar. </w:t>
             </w:r>
           </w:p>
           <w:p>
@@ -5475,15 +5338,7 @@
               <w:t xml:space="preserve">3. </w:t>
             </w:r>
             <w:r>
-              <w:t>Hover over it and hover over “</w:t>
-            </w:r>
-            <w:proofErr w:type="spellStart"/>
-            <w:r>
-              <w:t>Nakit</w:t>
-            </w:r>
-            <w:proofErr w:type="spellEnd"/>
-            <w:r>
-              <w:t>” link</w:t>
+              <w:t>Hover over it and hover over “Nakit” link</w:t>
             </w:r>
           </w:p>
           <w:p>
@@ -5494,15 +5349,7 @@
               <w:t xml:space="preserve">4. </w:t>
             </w:r>
             <w:r>
-              <w:t>Click on the “</w:t>
-            </w:r>
-            <w:proofErr w:type="spellStart"/>
-            <w:r>
-              <w:t>Prstenje</w:t>
-            </w:r>
-            <w:proofErr w:type="spellEnd"/>
-            <w:r>
-              <w:t xml:space="preserve">” link </w:t>
+              <w:t xml:space="preserve">Click on the “Prstenje” link </w:t>
             </w:r>
           </w:p>
           <w:p>
@@ -5513,23 +5360,7 @@
               <w:t xml:space="preserve">5. </w:t>
             </w:r>
             <w:r>
-              <w:t>Check if the title of the page says “</w:t>
-            </w:r>
-            <w:proofErr w:type="spellStart"/>
-            <w:r>
-              <w:t>Muško</w:t>
-            </w:r>
-            <w:proofErr w:type="spellEnd"/>
-            <w:r>
-              <w:t xml:space="preserve"> </w:t>
-            </w:r>
-            <w:proofErr w:type="spellStart"/>
-            <w:r>
-              <w:t>prstenje</w:t>
-            </w:r>
-            <w:proofErr w:type="spellEnd"/>
-            <w:r>
-              <w:t xml:space="preserve">” </w:t>
+              <w:t xml:space="preserve">Check if the title of the page says “Muško prstenje” </w:t>
             </w:r>
           </w:p>
           <w:p>
@@ -5569,23 +5400,7 @@
               <w:pStyle w:val="TableContents"/>
             </w:pPr>
             <w:r>
-              <w:t>10. Add item to the Wishlist and check if the button says “</w:t>
-            </w:r>
-            <w:proofErr w:type="spellStart"/>
-            <w:r>
-              <w:t>Ukloni</w:t>
-            </w:r>
-            <w:proofErr w:type="spellEnd"/>
-            <w:r>
-              <w:t xml:space="preserve"> </w:t>
-            </w:r>
-            <w:proofErr w:type="spellStart"/>
-            <w:r>
-              <w:t>iz</w:t>
-            </w:r>
-            <w:proofErr w:type="spellEnd"/>
-            <w:r>
-              <w:t xml:space="preserve"> Wishlist”</w:t>
+              <w:t>10. Add item to the Wishlist and check if the button says “Ukloni iz Wishlist”</w:t>
             </w:r>
           </w:p>
           <w:p>
@@ -5676,23 +5491,7 @@
               <w:pStyle w:val="TableContents"/>
             </w:pPr>
             <w:r>
-              <w:t>The “</w:t>
-            </w:r>
-            <w:proofErr w:type="spellStart"/>
-            <w:r>
-              <w:t>Muško</w:t>
-            </w:r>
-            <w:proofErr w:type="spellEnd"/>
-            <w:r>
-              <w:t xml:space="preserve"> </w:t>
-            </w:r>
-            <w:proofErr w:type="spellStart"/>
-            <w:r>
-              <w:t>prstenje</w:t>
-            </w:r>
-            <w:proofErr w:type="spellEnd"/>
-            <w:r>
-              <w:t xml:space="preserve">” page should appear, we should be able to click on the item and add it to the cart or </w:t>
+              <w:t xml:space="preserve">The “Muško prstenje” page should appear, we should be able to click on the item and add it to the cart or </w:t>
             </w:r>
             <w:r>
               <w:t>W</w:t>
@@ -5701,23 +5500,7 @@
               <w:t>ishlist.</w:t>
             </w:r>
             <w:r>
-              <w:t xml:space="preserve"> After all of that we want to be able to go back to the “</w:t>
-            </w:r>
-            <w:proofErr w:type="spellStart"/>
-            <w:r>
-              <w:t>Muško</w:t>
-            </w:r>
-            <w:proofErr w:type="spellEnd"/>
-            <w:r>
-              <w:t xml:space="preserve"> </w:t>
-            </w:r>
-            <w:proofErr w:type="spellStart"/>
-            <w:r>
-              <w:t>prstenje</w:t>
-            </w:r>
-            <w:proofErr w:type="spellEnd"/>
-            <w:r>
-              <w:t>” page.</w:t>
+              <w:t xml:space="preserve"> After all of that we want to be able to go back to the “Muško prstenje” page.</w:t>
             </w:r>
           </w:p>
         </w:tc>
@@ -5766,26 +5549,7 @@
               <w:t>page loaded, we are able to click on the item and add it to the cart or Wishlist. The cart number incremented.</w:t>
             </w:r>
             <w:r>
-              <w:t xml:space="preserve"> We were able to go back to the </w:t>
-            </w:r>
-            <w:r>
-              <w:t>“</w:t>
-            </w:r>
-            <w:proofErr w:type="spellStart"/>
-            <w:r>
-              <w:t>Muško</w:t>
-            </w:r>
-            <w:proofErr w:type="spellEnd"/>
-            <w:r>
-              <w:t xml:space="preserve"> </w:t>
-            </w:r>
-            <w:proofErr w:type="spellStart"/>
-            <w:r>
-              <w:t>prstenje</w:t>
-            </w:r>
-            <w:proofErr w:type="spellEnd"/>
-            <w:r>
-              <w:t>” page.</w:t>
+              <w:t xml:space="preserve"> We were able to go back to the “Muško prstenje” page.</w:t>
             </w:r>
           </w:p>
         </w:tc>
@@ -5874,6 +5638,7 @@
         <w:rPr>
           <w:noProof/>
         </w:rPr>
+        <w:lastRenderedPageBreak/>
         <w:drawing>
           <wp:inline distT="0" distB="0" distL="0" distR="0" wp14:anchorId="4E27B4FF" wp14:editId="25F71EF2">
             <wp:extent cx="6120130" cy="3117215"/>
@@ -6005,6 +5770,18 @@
       <w:pPr>
         <w:textAlignment w:val="auto"/>
       </w:pPr>
+    </w:p>
+    <w:p>
+      <w:pPr>
+        <w:textAlignment w:val="auto"/>
+        <w:rPr>
+          <w:rFonts w:eastAsia="Noto Sans CJK SC"/>
+          <w:b/>
+          <w:bCs/>
+          <w:sz w:val="28"/>
+          <w:szCs w:val="28"/>
+        </w:rPr>
+      </w:pPr>
       <w:r>
         <w:br w:type="page"/>
       </w:r>
@@ -6018,19 +5795,8 @@
         <w:rPr>
           <w:rFonts w:ascii="Liberation Serif" w:hAnsi="Liberation Serif"/>
         </w:rPr>
-        <w:t>3.</w:t>
-      </w:r>
-      <w:r>
-        <w:rPr>
-          <w:rFonts w:ascii="Liberation Serif" w:hAnsi="Liberation Serif"/>
-        </w:rPr>
-        <w:t>6</w:t>
-      </w:r>
-      <w:r>
-        <w:rPr>
-          <w:rFonts w:ascii="Liberation Serif" w:hAnsi="Liberation Serif"/>
-        </w:rPr>
-        <w:t xml:space="preserve">. Example Scenario: </w:t>
+        <w:lastRenderedPageBreak/>
+        <w:t xml:space="preserve">3.5. Example Scenario: </w:t>
       </w:r>
       <w:r>
         <w:rPr>
@@ -6038,7 +5804,504 @@
           <w:sz w:val="32"/>
           <w:szCs w:val="32"/>
         </w:rPr>
-        <w:t>Review</w:t>
+        <w:t>Successful registration</w:t>
+      </w:r>
+    </w:p>
+    <w:p>
+      <w:pPr>
+        <w:pStyle w:val="TableContents"/>
+        <w:jc w:val="both"/>
+        <w:rPr>
+          <w:b/>
+          <w:bCs/>
+        </w:rPr>
+      </w:pPr>
+      <w:r>
+        <w:t xml:space="preserve">In order for user to be able to </w:t>
+      </w:r>
+      <w:r>
+        <w:t>add items to wishlist, to save addresses and to track down history of his purchases, he has to register so he can use that account for keeping and accessing all of those informations.</w:t>
+      </w:r>
+    </w:p>
+    <w:p>
+      <w:pPr>
+        <w:pStyle w:val="Standard"/>
+      </w:pPr>
+    </w:p>
+    <w:tbl>
+      <w:tblPr>
+        <w:tblW w:w="9648" w:type="dxa"/>
+        <w:tblCellMar>
+          <w:top w:w="55" w:type="dxa"/>
+          <w:left w:w="55" w:type="dxa"/>
+          <w:bottom w:w="55" w:type="dxa"/>
+          <w:right w:w="55" w:type="dxa"/>
+        </w:tblCellMar>
+        <w:tblLook w:val="0000" w:firstRow="0" w:lastRow="0" w:firstColumn="0" w:lastColumn="0" w:noHBand="0" w:noVBand="0"/>
+      </w:tblPr>
+      <w:tblGrid>
+        <w:gridCol w:w="2663"/>
+        <w:gridCol w:w="1926"/>
+        <w:gridCol w:w="1981"/>
+        <w:gridCol w:w="2069"/>
+        <w:gridCol w:w="1009"/>
+      </w:tblGrid>
+      <w:tr>
+        <w:tc>
+          <w:tcPr>
+            <w:tcW w:w="9648" w:type="dxa"/>
+            <w:gridSpan w:val="5"/>
+            <w:tcBorders>
+              <w:top w:val="single" w:sz="2" w:space="0" w:color="000000"/>
+              <w:left w:val="single" w:sz="2" w:space="0" w:color="000000"/>
+              <w:bottom w:val="single" w:sz="2" w:space="0" w:color="000000"/>
+              <w:right w:val="single" w:sz="2" w:space="0" w:color="000000"/>
+            </w:tcBorders>
+            <w:shd w:val="clear" w:color="auto" w:fill="AFD095"/>
+          </w:tcPr>
+          <w:p>
+            <w:pPr>
+              <w:pStyle w:val="TableContents"/>
+            </w:pPr>
+            <w:r>
+              <w:rPr>
+                <w:b/>
+                <w:bCs/>
+              </w:rPr>
+              <w:t xml:space="preserve">Test Name: </w:t>
+            </w:r>
+            <w:r>
+              <w:t>Test item page</w:t>
+            </w:r>
+          </w:p>
+        </w:tc>
+      </w:tr>
+      <w:tr>
+        <w:tc>
+          <w:tcPr>
+            <w:tcW w:w="9648" w:type="dxa"/>
+            <w:gridSpan w:val="5"/>
+            <w:tcBorders>
+              <w:left w:val="single" w:sz="2" w:space="0" w:color="000000"/>
+              <w:bottom w:val="single" w:sz="2" w:space="0" w:color="000000"/>
+              <w:right w:val="single" w:sz="2" w:space="0" w:color="000000"/>
+            </w:tcBorders>
+            <w:shd w:val="clear" w:color="auto" w:fill="B4C7DC"/>
+          </w:tcPr>
+          <w:p>
+            <w:pPr>
+              <w:pStyle w:val="TableContents"/>
+              <w:rPr>
+                <w:b/>
+                <w:bCs/>
+              </w:rPr>
+            </w:pPr>
+            <w:r>
+              <w:rPr>
+                <w:b/>
+                <w:bCs/>
+              </w:rPr>
+              <w:t xml:space="preserve">Description: </w:t>
+            </w:r>
+            <w:r>
+              <w:t xml:space="preserve"> Check if item page works properly. </w:t>
+            </w:r>
+          </w:p>
+        </w:tc>
+      </w:tr>
+      <w:tr>
+        <w:tc>
+          <w:tcPr>
+            <w:tcW w:w="9648" w:type="dxa"/>
+            <w:gridSpan w:val="5"/>
+            <w:tcBorders>
+              <w:left w:val="single" w:sz="2" w:space="0" w:color="000000"/>
+              <w:bottom w:val="single" w:sz="2" w:space="0" w:color="000000"/>
+              <w:right w:val="single" w:sz="2" w:space="0" w:color="000000"/>
+            </w:tcBorders>
+            <w:shd w:val="clear" w:color="auto" w:fill="auto"/>
+          </w:tcPr>
+          <w:p>
+            <w:pPr>
+              <w:pStyle w:val="TableContents"/>
+            </w:pPr>
+            <w:r>
+              <w:rPr>
+                <w:b/>
+                <w:bCs/>
+              </w:rPr>
+              <w:t>Pre-condition(s):</w:t>
+            </w:r>
+          </w:p>
+        </w:tc>
+      </w:tr>
+      <w:tr>
+        <w:tc>
+          <w:tcPr>
+            <w:tcW w:w="2663" w:type="dxa"/>
+            <w:tcBorders>
+              <w:left w:val="single" w:sz="2" w:space="0" w:color="000000"/>
+              <w:bottom w:val="single" w:sz="2" w:space="0" w:color="000000"/>
+            </w:tcBorders>
+            <w:shd w:val="clear" w:color="auto" w:fill="auto"/>
+          </w:tcPr>
+          <w:p>
+            <w:pPr>
+              <w:pStyle w:val="TableContents"/>
+              <w:rPr>
+                <w:b/>
+                <w:bCs/>
+              </w:rPr>
+            </w:pPr>
+            <w:r>
+              <w:rPr>
+                <w:b/>
+                <w:bCs/>
+              </w:rPr>
+              <w:t>Test Steps:</w:t>
+            </w:r>
+          </w:p>
+          <w:p>
+            <w:pPr>
+              <w:pStyle w:val="TableContents"/>
+            </w:pPr>
+          </w:p>
+          <w:p>
+            <w:pPr>
+              <w:pStyle w:val="TableContents"/>
+            </w:pPr>
+            <w:r>
+              <w:t xml:space="preserve">1. Go to the </w:t>
+            </w:r>
+            <w:r>
+              <w:t>login page by clicking account button in upper right corner</w:t>
+            </w:r>
+            <w:r>
+              <w:t>.</w:t>
+            </w:r>
+          </w:p>
+          <w:p>
+            <w:pPr>
+              <w:pStyle w:val="TableContents"/>
+            </w:pPr>
+            <w:r>
+              <w:t xml:space="preserve">2. </w:t>
+            </w:r>
+            <w:r>
+              <w:t>Go to registration page by clicking on “napravi nalog” located bellow login form</w:t>
+            </w:r>
+            <w:r>
+              <w:t xml:space="preserve"> </w:t>
+            </w:r>
+          </w:p>
+          <w:p>
+            <w:pPr>
+              <w:pStyle w:val="TableContents"/>
+            </w:pPr>
+            <w:r>
+              <w:t xml:space="preserve">3. </w:t>
+            </w:r>
+            <w:r>
+              <w:t>Fill in form with valid data</w:t>
+            </w:r>
+          </w:p>
+          <w:p>
+            <w:pPr>
+              <w:pStyle w:val="TableContents"/>
+            </w:pPr>
+            <w:r>
+              <w:t>4. Click on “Napravi” button located bellow the form</w:t>
+            </w:r>
+          </w:p>
+          <w:p>
+            <w:pPr>
+              <w:pStyle w:val="TableContents"/>
+            </w:pPr>
+            <w:r>
+              <w:t>5. Get redirected to home page while being logged in in the same time.</w:t>
+            </w:r>
+          </w:p>
+        </w:tc>
+        <w:tc>
+          <w:tcPr>
+            <w:tcW w:w="1926" w:type="dxa"/>
+            <w:tcBorders>
+              <w:left w:val="single" w:sz="2" w:space="0" w:color="000000"/>
+              <w:bottom w:val="single" w:sz="2" w:space="0" w:color="000000"/>
+            </w:tcBorders>
+            <w:shd w:val="clear" w:color="auto" w:fill="auto"/>
+          </w:tcPr>
+          <w:p>
+            <w:pPr>
+              <w:pStyle w:val="TableContents"/>
+              <w:rPr>
+                <w:b/>
+                <w:bCs/>
+              </w:rPr>
+            </w:pPr>
+            <w:r>
+              <w:rPr>
+                <w:b/>
+                <w:bCs/>
+              </w:rPr>
+              <w:t>Test Data:</w:t>
+            </w:r>
+          </w:p>
+          <w:p>
+            <w:pPr>
+              <w:pStyle w:val="TableContents"/>
+              <w:rPr>
+                <w:b/>
+                <w:bCs/>
+              </w:rPr>
+            </w:pPr>
+          </w:p>
+          <w:p>
+            <w:pPr>
+              <w:pStyle w:val="TableContents"/>
+            </w:pPr>
+          </w:p>
+        </w:tc>
+        <w:tc>
+          <w:tcPr>
+            <w:tcW w:w="1981" w:type="dxa"/>
+            <w:tcBorders>
+              <w:left w:val="single" w:sz="2" w:space="0" w:color="000000"/>
+              <w:bottom w:val="single" w:sz="2" w:space="0" w:color="000000"/>
+            </w:tcBorders>
+            <w:shd w:val="clear" w:color="auto" w:fill="auto"/>
+          </w:tcPr>
+          <w:p>
+            <w:pPr>
+              <w:pStyle w:val="TableContents"/>
+              <w:rPr>
+                <w:b/>
+                <w:bCs/>
+              </w:rPr>
+            </w:pPr>
+            <w:r>
+              <w:rPr>
+                <w:b/>
+                <w:bCs/>
+              </w:rPr>
+              <w:t>Expected Result:</w:t>
+            </w:r>
+          </w:p>
+          <w:p>
+            <w:pPr>
+              <w:pStyle w:val="TableContents"/>
+              <w:rPr>
+                <w:b/>
+                <w:bCs/>
+              </w:rPr>
+            </w:pPr>
+          </w:p>
+          <w:p>
+            <w:pPr>
+              <w:pStyle w:val="TableContents"/>
+            </w:pPr>
+            <w:r>
+              <w:t>User should be able to create new account on the webpage after entering valid data into the registration form and clicking “Napravi” button.</w:t>
+            </w:r>
+          </w:p>
+        </w:tc>
+        <w:tc>
+          <w:tcPr>
+            <w:tcW w:w="2069" w:type="dxa"/>
+            <w:tcBorders>
+              <w:left w:val="single" w:sz="2" w:space="0" w:color="000000"/>
+              <w:bottom w:val="single" w:sz="2" w:space="0" w:color="000000"/>
+            </w:tcBorders>
+            <w:shd w:val="clear" w:color="auto" w:fill="auto"/>
+          </w:tcPr>
+          <w:p>
+            <w:pPr>
+              <w:pStyle w:val="TableContents"/>
+              <w:rPr>
+                <w:b/>
+                <w:bCs/>
+              </w:rPr>
+            </w:pPr>
+            <w:r>
+              <w:rPr>
+                <w:b/>
+                <w:bCs/>
+              </w:rPr>
+              <w:t>Actual Result:</w:t>
+            </w:r>
+          </w:p>
+          <w:p>
+            <w:pPr>
+              <w:pStyle w:val="TableContents"/>
+              <w:rPr>
+                <w:b/>
+                <w:bCs/>
+              </w:rPr>
+            </w:pPr>
+          </w:p>
+          <w:p>
+            <w:pPr>
+              <w:pStyle w:val="TableContents"/>
+            </w:pPr>
+            <w:r>
+              <w:t xml:space="preserve">User </w:t>
+            </w:r>
+            <w:r>
+              <w:t>is</w:t>
+            </w:r>
+            <w:r>
+              <w:t xml:space="preserve"> able to create new account on the webpage after entering valid data into the registration form and clicking “Napravi” button.</w:t>
+            </w:r>
+          </w:p>
+        </w:tc>
+        <w:tc>
+          <w:tcPr>
+            <w:tcW w:w="1009" w:type="dxa"/>
+            <w:tcBorders>
+              <w:left w:val="single" w:sz="2" w:space="0" w:color="000000"/>
+              <w:bottom w:val="single" w:sz="2" w:space="0" w:color="000000"/>
+              <w:right w:val="single" w:sz="2" w:space="0" w:color="000000"/>
+            </w:tcBorders>
+            <w:shd w:val="clear" w:color="auto" w:fill="92D050"/>
+          </w:tcPr>
+          <w:p>
+            <w:pPr>
+              <w:pStyle w:val="TableContents"/>
+              <w:rPr>
+                <w:b/>
+                <w:bCs/>
+              </w:rPr>
+            </w:pPr>
+            <w:r>
+              <w:rPr>
+                <w:b/>
+                <w:bCs/>
+              </w:rPr>
+              <w:t>Status:</w:t>
+            </w:r>
+          </w:p>
+          <w:p>
+            <w:pPr>
+              <w:pStyle w:val="TableContents"/>
+            </w:pPr>
+          </w:p>
+          <w:p>
+            <w:pPr>
+              <w:pStyle w:val="TableContents"/>
+            </w:pPr>
+            <w:r>
+              <w:t>PASS</w:t>
+            </w:r>
+          </w:p>
+        </w:tc>
+      </w:tr>
+      <w:tr>
+        <w:tc>
+          <w:tcPr>
+            <w:tcW w:w="9648" w:type="dxa"/>
+            <w:gridSpan w:val="5"/>
+            <w:tcBorders>
+              <w:left w:val="single" w:sz="2" w:space="0" w:color="000000"/>
+              <w:bottom w:val="single" w:sz="2" w:space="0" w:color="000000"/>
+              <w:right w:val="single" w:sz="2" w:space="0" w:color="000000"/>
+            </w:tcBorders>
+            <w:shd w:val="clear" w:color="auto" w:fill="auto"/>
+          </w:tcPr>
+          <w:p>
+            <w:pPr>
+              <w:pStyle w:val="TableContents"/>
+              <w:rPr>
+                <w:b/>
+                <w:bCs/>
+              </w:rPr>
+            </w:pPr>
+            <w:r>
+              <w:rPr>
+                <w:b/>
+                <w:bCs/>
+              </w:rPr>
+              <w:t>Notes:</w:t>
+            </w:r>
+          </w:p>
+        </w:tc>
+      </w:tr>
+    </w:tbl>
+    <w:p>
+      <w:pPr>
+        <w:textAlignment w:val="auto"/>
+      </w:pPr>
+    </w:p>
+    <w:p>
+      <w:pPr>
+        <w:textAlignment w:val="auto"/>
+      </w:pPr>
+      <w:r>
+        <w:rPr>
+          <w:noProof/>
+        </w:rPr>
+        <w:drawing>
+          <wp:inline distT="0" distB="0" distL="0" distR="0" wp14:anchorId="71EED42C" wp14:editId="0940B758">
+            <wp:extent cx="6120130" cy="3559810"/>
+            <wp:effectExtent l="0" t="0" r="0" b="2540"/>
+            <wp:docPr id="20" name="Picture 20"/>
+            <wp:cNvGraphicFramePr>
+              <a:graphicFrameLocks xmlns:a="http://schemas.openxmlformats.org/drawingml/2006/main" noChangeAspect="1"/>
+            </wp:cNvGraphicFramePr>
+            <a:graphic xmlns:a="http://schemas.openxmlformats.org/drawingml/2006/main">
+              <a:graphicData uri="http://schemas.openxmlformats.org/drawingml/2006/picture">
+                <pic:pic xmlns:pic="http://schemas.openxmlformats.org/drawingml/2006/picture">
+                  <pic:nvPicPr>
+                    <pic:cNvPr id="1" name=""/>
+                    <pic:cNvPicPr/>
+                  </pic:nvPicPr>
+                  <pic:blipFill>
+                    <a:blip r:embed="rId24"/>
+                    <a:stretch>
+                      <a:fillRect/>
+                    </a:stretch>
+                  </pic:blipFill>
+                  <pic:spPr>
+                    <a:xfrm>
+                      <a:off x="0" y="0"/>
+                      <a:ext cx="6120130" cy="3559810"/>
+                    </a:xfrm>
+                    <a:prstGeom prst="rect">
+                      <a:avLst/>
+                    </a:prstGeom>
+                  </pic:spPr>
+                </pic:pic>
+              </a:graphicData>
+            </a:graphic>
+          </wp:inline>
+        </w:drawing>
+      </w:r>
+      <w:r>
+        <w:br w:type="page"/>
+      </w:r>
+    </w:p>
+    <w:p>
+      <w:pPr>
+        <w:pStyle w:val="Heading2"/>
+        <w:jc w:val="both"/>
+      </w:pPr>
+      <w:r>
+        <w:rPr>
+          <w:rFonts w:ascii="Liberation Serif" w:hAnsi="Liberation Serif"/>
+        </w:rPr>
+        <w:lastRenderedPageBreak/>
+        <w:t>3.</w:t>
+      </w:r>
+      <w:r>
+        <w:rPr>
+          <w:rFonts w:ascii="Liberation Serif" w:hAnsi="Liberation Serif"/>
+        </w:rPr>
+        <w:t>6</w:t>
+      </w:r>
+      <w:r>
+        <w:rPr>
+          <w:rFonts w:ascii="Liberation Serif" w:hAnsi="Liberation Serif"/>
+        </w:rPr>
+        <w:t xml:space="preserve">. Example Scenario: </w:t>
       </w:r>
       <w:r>
         <w:rPr>
@@ -6046,15 +6309,7 @@
           <w:sz w:val="32"/>
           <w:szCs w:val="32"/>
         </w:rPr>
-        <w:t xml:space="preserve"> </w:t>
-      </w:r>
-      <w:r>
-        <w:rPr>
-          <w:rFonts w:ascii="Liberation Serif" w:hAnsi="Liberation Serif"/>
-          <w:sz w:val="32"/>
-          <w:szCs w:val="32"/>
-        </w:rPr>
-        <w:t xml:space="preserve">comment </w:t>
+        <w:t xml:space="preserve">Review comment </w:t>
       </w:r>
     </w:p>
     <w:p>
@@ -6067,10 +6322,7 @@
         </w:rPr>
       </w:pPr>
       <w:r>
-        <w:t xml:space="preserve">Users want to </w:t>
-      </w:r>
-      <w:r>
-        <w:t>be able to leave review of item in order to state my opinion.</w:t>
+        <w:t>Users want to be able to leave review of item in order to state my opinion.</w:t>
       </w:r>
     </w:p>
     <w:p>
@@ -6121,10 +6373,7 @@
               <w:t xml:space="preserve">Test Name: </w:t>
             </w:r>
             <w:r>
-              <w:t xml:space="preserve">Test </w:t>
-            </w:r>
-            <w:r>
-              <w:t>review of the item</w:t>
+              <w:t>Test review of the item</w:t>
             </w:r>
           </w:p>
         </w:tc>
@@ -6157,10 +6406,7 @@
               <w:t xml:space="preserve">Description: </w:t>
             </w:r>
             <w:r>
-              <w:t xml:space="preserve"> </w:t>
-            </w:r>
-            <w:r>
-              <w:t xml:space="preserve">Check if user can leave review on item. </w:t>
+              <w:t xml:space="preserve"> Check if user can leave review on item. </w:t>
             </w:r>
           </w:p>
         </w:tc>
@@ -6241,71 +6487,23 @@
               <w:pStyle w:val="TableContents"/>
             </w:pPr>
             <w:r>
-              <w:t>2. Go to the bottom and click on the “</w:t>
-            </w:r>
-            <w:proofErr w:type="spellStart"/>
-            <w:r>
-              <w:t>Napisite</w:t>
-            </w:r>
-            <w:proofErr w:type="spellEnd"/>
-            <w:r>
-              <w:t xml:space="preserve"> </w:t>
-            </w:r>
-            <w:proofErr w:type="spellStart"/>
-            <w:r>
-              <w:t>svoje</w:t>
-            </w:r>
-            <w:proofErr w:type="spellEnd"/>
-            <w:r>
-              <w:t xml:space="preserve"> </w:t>
-            </w:r>
-            <w:proofErr w:type="spellStart"/>
-            <w:r>
-              <w:t>misljenje</w:t>
-            </w:r>
-            <w:proofErr w:type="spellEnd"/>
-            <w:r>
-              <w:t>”</w:t>
-            </w:r>
-          </w:p>
-          <w:p>
-            <w:pPr>
-              <w:pStyle w:val="TableContents"/>
-            </w:pPr>
-            <w:r>
-              <w:t>3. Populate all of the fields and press “</w:t>
-            </w:r>
-            <w:proofErr w:type="spellStart"/>
-            <w:r>
-              <w:t>Pošaljite</w:t>
-            </w:r>
-            <w:proofErr w:type="spellEnd"/>
-            <w:r>
-              <w:t xml:space="preserve"> </w:t>
-            </w:r>
-            <w:proofErr w:type="spellStart"/>
-            <w:r>
-              <w:t>pregled</w:t>
-            </w:r>
-            <w:proofErr w:type="spellEnd"/>
-            <w:r>
-              <w:t xml:space="preserve">” </w:t>
-            </w:r>
-          </w:p>
-          <w:p>
-            <w:pPr>
-              <w:pStyle w:val="TableContents"/>
-            </w:pPr>
-            <w:r>
-              <w:t xml:space="preserve">4. On purpose left the name part empty and assert that “Ovo polje je </w:t>
-            </w:r>
-            <w:proofErr w:type="spellStart"/>
-            <w:r>
-              <w:t>obavezno</w:t>
-            </w:r>
-            <w:proofErr w:type="spellEnd"/>
-            <w:r>
-              <w:t xml:space="preserve">.” text appear. </w:t>
+              <w:t>2. Go to the bottom and click on the “Napisite svoje misljenje”</w:t>
+            </w:r>
+          </w:p>
+          <w:p>
+            <w:pPr>
+              <w:pStyle w:val="TableContents"/>
+            </w:pPr>
+            <w:r>
+              <w:t xml:space="preserve">3. Populate all of the fields and press “Pošaljite pregled” </w:t>
+            </w:r>
+          </w:p>
+          <w:p>
+            <w:pPr>
+              <w:pStyle w:val="TableContents"/>
+            </w:pPr>
+            <w:r>
+              <w:t xml:space="preserve">4. On purpose left the name part empty and assert that “Ovo polje je obavezno.” text appear. </w:t>
             </w:r>
           </w:p>
           <w:p>
@@ -6363,7 +6561,7 @@
             <w:r>
               <w:t>We user “N.F” for the name input, “</w:t>
             </w:r>
-            <w:hyperlink r:id="rId24" w:history="1">
+            <w:hyperlink r:id="rId25" w:history="1">
               <w:r>
                 <w:rPr>
                   <w:rStyle w:val="Hyperlink"/>
@@ -6375,23 +6573,7 @@
               <w:t>” for the email input, “</w:t>
             </w:r>
             <w:r>
-              <w:t>Nice” text for the “</w:t>
-            </w:r>
-            <w:proofErr w:type="spellStart"/>
-            <w:r>
-              <w:t>Naslov</w:t>
-            </w:r>
-            <w:proofErr w:type="spellEnd"/>
-            <w:r>
-              <w:t>” input and “Very cool” for the “</w:t>
-            </w:r>
-            <w:proofErr w:type="spellStart"/>
-            <w:r>
-              <w:t>Pregled</w:t>
-            </w:r>
-            <w:proofErr w:type="spellEnd"/>
-            <w:r>
-              <w:t xml:space="preserve">” input. </w:t>
+              <w:t xml:space="preserve">Nice” text for the “Naslov” input and “Very cool” for the “Pregled” input. </w:t>
             </w:r>
           </w:p>
         </w:tc>
@@ -6479,7 +6661,7 @@
             <w:r>
               <w:t xml:space="preserve">The review is there we can see it on this </w:t>
             </w:r>
-            <w:hyperlink r:id="rId25" w:history="1">
+            <w:hyperlink r:id="rId26" w:history="1">
               <w:r>
                 <w:rPr>
                   <w:rStyle w:val="Hyperlink"/>
@@ -6581,23 +6763,7 @@
                 <w:b/>
                 <w:bCs/>
               </w:rPr>
-              <w:t xml:space="preserve"> we can do that with the </w:t>
-            </w:r>
-            <w:proofErr w:type="spellStart"/>
-            <w:r>
-              <w:rPr>
-                <w:b/>
-                <w:bCs/>
-              </w:rPr>
-              <w:t>assertEquals</w:t>
-            </w:r>
-            <w:proofErr w:type="spellEnd"/>
-            <w:r>
-              <w:rPr>
-                <w:b/>
-                <w:bCs/>
-              </w:rPr>
-              <w:t xml:space="preserve"> on the green text below.</w:t>
+              <w:t xml:space="preserve"> we can do that with the assertEquals on the green text below.</w:t>
             </w:r>
           </w:p>
         </w:tc>
@@ -6637,7 +6803,7 @@
                     <pic:cNvPicPr/>
                   </pic:nvPicPr>
                   <pic:blipFill>
-                    <a:blip r:embed="rId26"/>
+                    <a:blip r:embed="rId27"/>
                     <a:stretch>
                       <a:fillRect/>
                     </a:stretch>
@@ -6687,7 +6853,7 @@
                     <pic:cNvPicPr/>
                   </pic:nvPicPr>
                   <pic:blipFill>
-                    <a:blip r:embed="rId27"/>
+                    <a:blip r:embed="rId28"/>
                     <a:stretch>
                       <a:fillRect/>
                     </a:stretch>

</xml_diff>

<commit_message>
email already in use test added
</commit_message>
<xml_diff>
--- a/svvt_project_Naida_Fatic_Mirza_Krupic.docx
+++ b/svvt_project_Naida_Fatic_Mirza_Krupic.docx
@@ -5871,7 +5871,13 @@
               <w:t xml:space="preserve">Test Name: </w:t>
             </w:r>
             <w:r>
-              <w:t>Test item page</w:t>
+              <w:t xml:space="preserve">Test </w:t>
+            </w:r>
+            <w:r>
+              <w:t>s</w:t>
+            </w:r>
+            <w:r>
+              <w:t>uccessful registration</w:t>
             </w:r>
           </w:p>
         </w:tc>
@@ -5904,7 +5910,13 @@
               <w:t xml:space="preserve">Description: </w:t>
             </w:r>
             <w:r>
-              <w:t xml:space="preserve"> Check if item page works properly. </w:t>
+              <w:t xml:space="preserve"> Check if </w:t>
+            </w:r>
+            <w:r>
+              <w:t>registration system passes when user enters valid data.</w:t>
+            </w:r>
+            <w:r>
+              <w:t xml:space="preserve"> </w:t>
             </w:r>
           </w:p>
         </w:tc>
@@ -6275,6 +6287,539 @@
           </wp:inline>
         </w:drawing>
       </w:r>
+    </w:p>
+    <w:p>
+      <w:pPr>
+        <w:textAlignment w:val="auto"/>
+      </w:pPr>
+    </w:p>
+    <w:p>
+      <w:pPr>
+        <w:textAlignment w:val="auto"/>
+      </w:pPr>
+    </w:p>
+    <w:p>
+      <w:pPr>
+        <w:pStyle w:val="Heading2"/>
+        <w:jc w:val="both"/>
+      </w:pPr>
+      <w:r>
+        <w:rPr>
+          <w:rFonts w:ascii="Liberation Serif" w:hAnsi="Liberation Serif"/>
+        </w:rPr>
+        <w:lastRenderedPageBreak/>
+        <w:t xml:space="preserve">3.5. Example Scenario: </w:t>
+      </w:r>
+      <w:r>
+        <w:rPr>
+          <w:rFonts w:ascii="Liberation Serif" w:hAnsi="Liberation Serif"/>
+          <w:sz w:val="32"/>
+          <w:szCs w:val="32"/>
+        </w:rPr>
+        <w:t>Email already used during registration process</w:t>
+      </w:r>
+    </w:p>
+    <w:p>
+      <w:pPr>
+        <w:pStyle w:val="TableContents"/>
+        <w:jc w:val="both"/>
+        <w:rPr>
+          <w:b/>
+          <w:bCs/>
+        </w:rPr>
+      </w:pPr>
+      <w:r>
+        <w:t>During the registration process, user might enter the email which is already used by some other account. In that case we want to test if the user gets error prompt which says that email is taken with link to go to password recovery page and we also need to test if that link works.</w:t>
+      </w:r>
+    </w:p>
+    <w:p>
+      <w:pPr>
+        <w:pStyle w:val="Standard"/>
+      </w:pPr>
+    </w:p>
+    <w:tbl>
+      <w:tblPr>
+        <w:tblW w:w="9648" w:type="dxa"/>
+        <w:tblCellMar>
+          <w:top w:w="55" w:type="dxa"/>
+          <w:left w:w="55" w:type="dxa"/>
+          <w:bottom w:w="55" w:type="dxa"/>
+          <w:right w:w="55" w:type="dxa"/>
+        </w:tblCellMar>
+        <w:tblLook w:val="0000" w:firstRow="0" w:lastRow="0" w:firstColumn="0" w:lastColumn="0" w:noHBand="0" w:noVBand="0"/>
+      </w:tblPr>
+      <w:tblGrid>
+        <w:gridCol w:w="2663"/>
+        <w:gridCol w:w="1926"/>
+        <w:gridCol w:w="1981"/>
+        <w:gridCol w:w="2069"/>
+        <w:gridCol w:w="1009"/>
+      </w:tblGrid>
+      <w:tr>
+        <w:tc>
+          <w:tcPr>
+            <w:tcW w:w="9648" w:type="dxa"/>
+            <w:gridSpan w:val="5"/>
+            <w:tcBorders>
+              <w:top w:val="single" w:sz="2" w:space="0" w:color="000000"/>
+              <w:left w:val="single" w:sz="2" w:space="0" w:color="000000"/>
+              <w:bottom w:val="single" w:sz="2" w:space="0" w:color="000000"/>
+              <w:right w:val="single" w:sz="2" w:space="0" w:color="000000"/>
+            </w:tcBorders>
+            <w:shd w:val="clear" w:color="auto" w:fill="AFD095"/>
+          </w:tcPr>
+          <w:p>
+            <w:pPr>
+              <w:pStyle w:val="TableContents"/>
+            </w:pPr>
+            <w:r>
+              <w:rPr>
+                <w:b/>
+                <w:bCs/>
+              </w:rPr>
+              <w:t xml:space="preserve">Test Name: </w:t>
+            </w:r>
+            <w:r>
+              <w:t xml:space="preserve">Test item </w:t>
+            </w:r>
+            <w:r>
+              <w:t>e</w:t>
+            </w:r>
+            <w:r>
+              <w:t>mail already used during registration</w:t>
+            </w:r>
+          </w:p>
+        </w:tc>
+      </w:tr>
+      <w:tr>
+        <w:tc>
+          <w:tcPr>
+            <w:tcW w:w="9648" w:type="dxa"/>
+            <w:gridSpan w:val="5"/>
+            <w:tcBorders>
+              <w:left w:val="single" w:sz="2" w:space="0" w:color="000000"/>
+              <w:bottom w:val="single" w:sz="2" w:space="0" w:color="000000"/>
+              <w:right w:val="single" w:sz="2" w:space="0" w:color="000000"/>
+            </w:tcBorders>
+            <w:shd w:val="clear" w:color="auto" w:fill="B4C7DC"/>
+          </w:tcPr>
+          <w:p>
+            <w:pPr>
+              <w:pStyle w:val="TableContents"/>
+              <w:rPr>
+                <w:b/>
+                <w:bCs/>
+              </w:rPr>
+            </w:pPr>
+            <w:r>
+              <w:rPr>
+                <w:b/>
+                <w:bCs/>
+              </w:rPr>
+              <w:t xml:space="preserve">Description: </w:t>
+            </w:r>
+            <w:r>
+              <w:t xml:space="preserve"> Check if </w:t>
+            </w:r>
+            <w:r>
+              <w:t>system of detecting if user entered email which is already in used and test if link which sends user to password recovery page works.</w:t>
+            </w:r>
+            <w:r>
+              <w:t xml:space="preserve"> </w:t>
+            </w:r>
+          </w:p>
+        </w:tc>
+      </w:tr>
+      <w:tr>
+        <w:tc>
+          <w:tcPr>
+            <w:tcW w:w="9648" w:type="dxa"/>
+            <w:gridSpan w:val="5"/>
+            <w:tcBorders>
+              <w:left w:val="single" w:sz="2" w:space="0" w:color="000000"/>
+              <w:bottom w:val="single" w:sz="2" w:space="0" w:color="000000"/>
+              <w:right w:val="single" w:sz="2" w:space="0" w:color="000000"/>
+            </w:tcBorders>
+            <w:shd w:val="clear" w:color="auto" w:fill="auto"/>
+          </w:tcPr>
+          <w:p>
+            <w:pPr>
+              <w:pStyle w:val="TableContents"/>
+            </w:pPr>
+            <w:r>
+              <w:rPr>
+                <w:b/>
+                <w:bCs/>
+              </w:rPr>
+              <w:t>Pre-condition(s):</w:t>
+            </w:r>
+          </w:p>
+        </w:tc>
+      </w:tr>
+      <w:tr>
+        <w:tc>
+          <w:tcPr>
+            <w:tcW w:w="2663" w:type="dxa"/>
+            <w:tcBorders>
+              <w:left w:val="single" w:sz="2" w:space="0" w:color="000000"/>
+              <w:bottom w:val="single" w:sz="2" w:space="0" w:color="000000"/>
+            </w:tcBorders>
+            <w:shd w:val="clear" w:color="auto" w:fill="auto"/>
+          </w:tcPr>
+          <w:p>
+            <w:pPr>
+              <w:pStyle w:val="TableContents"/>
+              <w:rPr>
+                <w:b/>
+                <w:bCs/>
+              </w:rPr>
+            </w:pPr>
+            <w:r>
+              <w:rPr>
+                <w:b/>
+                <w:bCs/>
+              </w:rPr>
+              <w:t>Test Steps:</w:t>
+            </w:r>
+          </w:p>
+          <w:p>
+            <w:pPr>
+              <w:pStyle w:val="TableContents"/>
+            </w:pPr>
+          </w:p>
+          <w:p>
+            <w:pPr>
+              <w:pStyle w:val="TableContents"/>
+            </w:pPr>
+            <w:r>
+              <w:t>1. Go to the login page by clicking account button in upper right corner.</w:t>
+            </w:r>
+          </w:p>
+          <w:p>
+            <w:pPr>
+              <w:pStyle w:val="TableContents"/>
+            </w:pPr>
+            <w:r>
+              <w:t xml:space="preserve">2. Go to registration page by clicking on “napravi nalog” located bellow login form </w:t>
+            </w:r>
+          </w:p>
+          <w:p>
+            <w:pPr>
+              <w:pStyle w:val="TableContents"/>
+            </w:pPr>
+            <w:r>
+              <w:t xml:space="preserve">3. Fill in form </w:t>
+            </w:r>
+            <w:r>
+              <w:t>including email which is already used previously to create some other account</w:t>
+            </w:r>
+          </w:p>
+          <w:p>
+            <w:pPr>
+              <w:pStyle w:val="TableContents"/>
+            </w:pPr>
+            <w:r>
+              <w:t>4. Click on “Napravi” button located bellow the form</w:t>
+            </w:r>
+          </w:p>
+          <w:p>
+            <w:pPr>
+              <w:pStyle w:val="TableContents"/>
+            </w:pPr>
+            <w:r>
+              <w:t xml:space="preserve">5. Get </w:t>
+            </w:r>
+            <w:r>
+              <w:t>error prompt which says that this email is in use and prompt includes link which should lead user to password recovery page</w:t>
+            </w:r>
+          </w:p>
+          <w:p>
+            <w:pPr>
+              <w:pStyle w:val="TableContents"/>
+            </w:pPr>
+            <w:r>
+              <w:t>6. Click on password recovery link inside error prompt</w:t>
+            </w:r>
+          </w:p>
+        </w:tc>
+        <w:tc>
+          <w:tcPr>
+            <w:tcW w:w="1926" w:type="dxa"/>
+            <w:tcBorders>
+              <w:left w:val="single" w:sz="2" w:space="0" w:color="000000"/>
+              <w:bottom w:val="single" w:sz="2" w:space="0" w:color="000000"/>
+            </w:tcBorders>
+            <w:shd w:val="clear" w:color="auto" w:fill="auto"/>
+          </w:tcPr>
+          <w:p>
+            <w:pPr>
+              <w:pStyle w:val="TableContents"/>
+              <w:rPr>
+                <w:b/>
+                <w:bCs/>
+              </w:rPr>
+            </w:pPr>
+            <w:r>
+              <w:rPr>
+                <w:b/>
+                <w:bCs/>
+              </w:rPr>
+              <w:t>Test Data:</w:t>
+            </w:r>
+          </w:p>
+          <w:p>
+            <w:pPr>
+              <w:pStyle w:val="TableContents"/>
+              <w:rPr>
+                <w:b/>
+                <w:bCs/>
+              </w:rPr>
+            </w:pPr>
+          </w:p>
+          <w:p>
+            <w:pPr>
+              <w:pStyle w:val="TableContents"/>
+            </w:pPr>
+          </w:p>
+        </w:tc>
+        <w:tc>
+          <w:tcPr>
+            <w:tcW w:w="1981" w:type="dxa"/>
+            <w:tcBorders>
+              <w:left w:val="single" w:sz="2" w:space="0" w:color="000000"/>
+              <w:bottom w:val="single" w:sz="2" w:space="0" w:color="000000"/>
+            </w:tcBorders>
+            <w:shd w:val="clear" w:color="auto" w:fill="auto"/>
+          </w:tcPr>
+          <w:p>
+            <w:pPr>
+              <w:pStyle w:val="TableContents"/>
+              <w:rPr>
+                <w:b/>
+                <w:bCs/>
+              </w:rPr>
+            </w:pPr>
+            <w:r>
+              <w:rPr>
+                <w:b/>
+                <w:bCs/>
+              </w:rPr>
+              <w:t>Expected Result:</w:t>
+            </w:r>
+          </w:p>
+          <w:p>
+            <w:pPr>
+              <w:pStyle w:val="TableContents"/>
+              <w:rPr>
+                <w:b/>
+                <w:bCs/>
+              </w:rPr>
+            </w:pPr>
+          </w:p>
+          <w:p>
+            <w:pPr>
+              <w:pStyle w:val="TableContents"/>
+            </w:pPr>
+            <w:r>
+              <w:t xml:space="preserve">User should be </w:t>
+            </w:r>
+            <w:r>
+              <w:t>prompted with error that email is already in use when he clicks on “Napravi” button. When user clicks on “resetuj lozinku” he should be redirected to password recovery page.</w:t>
+            </w:r>
+          </w:p>
+        </w:tc>
+        <w:tc>
+          <w:tcPr>
+            <w:tcW w:w="2069" w:type="dxa"/>
+            <w:tcBorders>
+              <w:left w:val="single" w:sz="2" w:space="0" w:color="000000"/>
+              <w:bottom w:val="single" w:sz="2" w:space="0" w:color="000000"/>
+            </w:tcBorders>
+            <w:shd w:val="clear" w:color="auto" w:fill="auto"/>
+          </w:tcPr>
+          <w:p>
+            <w:pPr>
+              <w:pStyle w:val="TableContents"/>
+              <w:rPr>
+                <w:b/>
+                <w:bCs/>
+              </w:rPr>
+            </w:pPr>
+            <w:r>
+              <w:rPr>
+                <w:b/>
+                <w:bCs/>
+              </w:rPr>
+              <w:t>Actual Result:</w:t>
+            </w:r>
+          </w:p>
+          <w:p>
+            <w:pPr>
+              <w:pStyle w:val="TableContents"/>
+              <w:rPr>
+                <w:b/>
+                <w:bCs/>
+              </w:rPr>
+            </w:pPr>
+          </w:p>
+          <w:p>
+            <w:pPr>
+              <w:pStyle w:val="TableContents"/>
+            </w:pPr>
+            <w:r>
+              <w:t xml:space="preserve">User </w:t>
+            </w:r>
+            <w:r>
+              <w:t>is</w:t>
+            </w:r>
+            <w:r>
+              <w:t xml:space="preserve"> prompted with error that email is already in use when he clicks on “Napravi” button. When user clicks on “resetuj lozinku” he </w:t>
+            </w:r>
+            <w:r>
+              <w:t>is not</w:t>
+            </w:r>
+            <w:r>
+              <w:t xml:space="preserve"> redirected to password recovery page.</w:t>
+            </w:r>
+            <w:r>
+              <w:t xml:space="preserve"> He is redirected to the </w:t>
+            </w:r>
+            <w:r>
+              <w:t xml:space="preserve">URL </w:t>
+            </w:r>
+            <w:r>
+              <w:t xml:space="preserve">which </w:t>
+            </w:r>
+            <w:r>
+              <w:t>resembles password reset but that URL leads user to the homepage rather than password recovery page.</w:t>
+            </w:r>
+          </w:p>
+        </w:tc>
+        <w:tc>
+          <w:tcPr>
+            <w:tcW w:w="1009" w:type="dxa"/>
+            <w:tcBorders>
+              <w:left w:val="single" w:sz="2" w:space="0" w:color="000000"/>
+              <w:bottom w:val="single" w:sz="2" w:space="0" w:color="000000"/>
+              <w:right w:val="single" w:sz="2" w:space="0" w:color="000000"/>
+            </w:tcBorders>
+            <w:shd w:val="clear" w:color="auto" w:fill="FF0000"/>
+          </w:tcPr>
+          <w:p>
+            <w:pPr>
+              <w:pStyle w:val="TableContents"/>
+              <w:rPr>
+                <w:b/>
+                <w:bCs/>
+              </w:rPr>
+            </w:pPr>
+            <w:r>
+              <w:rPr>
+                <w:b/>
+                <w:bCs/>
+              </w:rPr>
+              <w:t>Status:</w:t>
+            </w:r>
+          </w:p>
+          <w:p>
+            <w:pPr>
+              <w:pStyle w:val="TableContents"/>
+            </w:pPr>
+          </w:p>
+          <w:p>
+            <w:pPr>
+              <w:pStyle w:val="TableContents"/>
+            </w:pPr>
+            <w:r>
+              <w:t>FAIL</w:t>
+            </w:r>
+          </w:p>
+        </w:tc>
+      </w:tr>
+      <w:tr>
+        <w:tc>
+          <w:tcPr>
+            <w:tcW w:w="9648" w:type="dxa"/>
+            <w:gridSpan w:val="5"/>
+            <w:tcBorders>
+              <w:left w:val="single" w:sz="2" w:space="0" w:color="000000"/>
+              <w:bottom w:val="single" w:sz="2" w:space="0" w:color="000000"/>
+              <w:right w:val="single" w:sz="2" w:space="0" w:color="000000"/>
+            </w:tcBorders>
+            <w:shd w:val="clear" w:color="auto" w:fill="auto"/>
+          </w:tcPr>
+          <w:p>
+            <w:pPr>
+              <w:pStyle w:val="TableContents"/>
+              <w:rPr>
+                <w:b/>
+                <w:bCs/>
+              </w:rPr>
+            </w:pPr>
+            <w:r>
+              <w:rPr>
+                <w:b/>
+                <w:bCs/>
+              </w:rPr>
+              <w:t>Notes:</w:t>
+            </w:r>
+          </w:p>
+        </w:tc>
+      </w:tr>
+    </w:tbl>
+    <w:p>
+      <w:pPr>
+        <w:textAlignment w:val="auto"/>
+      </w:pPr>
+    </w:p>
+    <w:p>
+      <w:pPr>
+        <w:textAlignment w:val="auto"/>
+      </w:pPr>
+      <w:r>
+        <w:rPr>
+          <w:noProof/>
+        </w:rPr>
+        <w:lastRenderedPageBreak/>
+        <w:drawing>
+          <wp:inline distT="0" distB="0" distL="0" distR="0" wp14:anchorId="1A3A66DD" wp14:editId="4D88DFC3">
+            <wp:extent cx="6120130" cy="4009390"/>
+            <wp:effectExtent l="0" t="0" r="0" b="0"/>
+            <wp:docPr id="22" name="Picture 22"/>
+            <wp:cNvGraphicFramePr>
+              <a:graphicFrameLocks xmlns:a="http://schemas.openxmlformats.org/drawingml/2006/main" noChangeAspect="1"/>
+            </wp:cNvGraphicFramePr>
+            <a:graphic xmlns:a="http://schemas.openxmlformats.org/drawingml/2006/main">
+              <a:graphicData uri="http://schemas.openxmlformats.org/drawingml/2006/picture">
+                <pic:pic xmlns:pic="http://schemas.openxmlformats.org/drawingml/2006/picture">
+                  <pic:nvPicPr>
+                    <pic:cNvPr id="1" name=""/>
+                    <pic:cNvPicPr/>
+                  </pic:nvPicPr>
+                  <pic:blipFill>
+                    <a:blip r:embed="rId25"/>
+                    <a:stretch>
+                      <a:fillRect/>
+                    </a:stretch>
+                  </pic:blipFill>
+                  <pic:spPr>
+                    <a:xfrm>
+                      <a:off x="0" y="0"/>
+                      <a:ext cx="6120130" cy="4009390"/>
+                    </a:xfrm>
+                    <a:prstGeom prst="rect">
+                      <a:avLst/>
+                    </a:prstGeom>
+                  </pic:spPr>
+                </pic:pic>
+              </a:graphicData>
+            </a:graphic>
+          </wp:inline>
+        </w:drawing>
+      </w:r>
+      <w:r>
+        <w:t xml:space="preserve"> </w:t>
+      </w:r>
       <w:r>
         <w:br w:type="page"/>
       </w:r>
@@ -6561,7 +7106,7 @@
             <w:r>
               <w:t>We user “N.F” for the name input, “</w:t>
             </w:r>
-            <w:hyperlink r:id="rId25" w:history="1">
+            <w:hyperlink r:id="rId26" w:history="1">
               <w:r>
                 <w:rPr>
                   <w:rStyle w:val="Hyperlink"/>
@@ -6661,7 +7206,7 @@
             <w:r>
               <w:t xml:space="preserve">The review is there we can see it on this </w:t>
             </w:r>
-            <w:hyperlink r:id="rId26" w:history="1">
+            <w:hyperlink r:id="rId27" w:history="1">
               <w:r>
                 <w:rPr>
                   <w:rStyle w:val="Hyperlink"/>
@@ -6803,7 +7348,7 @@
                     <pic:cNvPicPr/>
                   </pic:nvPicPr>
                   <pic:blipFill>
-                    <a:blip r:embed="rId27"/>
+                    <a:blip r:embed="rId28"/>
                     <a:stretch>
                       <a:fillRect/>
                     </a:stretch>
@@ -6853,7 +7398,7 @@
                     <pic:cNvPicPr/>
                   </pic:nvPicPr>
                   <pic:blipFill>
-                    <a:blip r:embed="rId28"/>
+                    <a:blip r:embed="rId29"/>
                     <a:stretch>
                       <a:fillRect/>
                     </a:stretch>

</xml_diff>

<commit_message>
reg form validation added
</commit_message>
<xml_diff>
--- a/svvt_project_Naida_Fatic_Mirza_Krupic.docx
+++ b/svvt_project_Naida_Fatic_Mirza_Krupic.docx
@@ -6820,6 +6820,701 @@
       <w:r>
         <w:t xml:space="preserve"> </w:t>
       </w:r>
+    </w:p>
+    <w:p>
+      <w:pPr>
+        <w:pStyle w:val="Heading2"/>
+        <w:jc w:val="both"/>
+      </w:pPr>
+      <w:r>
+        <w:rPr>
+          <w:rFonts w:ascii="Liberation Serif" w:hAnsi="Liberation Serif"/>
+        </w:rPr>
+        <w:t xml:space="preserve">3.5. Example Scenario: </w:t>
+      </w:r>
+      <w:r>
+        <w:rPr>
+          <w:rFonts w:ascii="Liberation Serif" w:hAnsi="Liberation Serif"/>
+          <w:sz w:val="32"/>
+          <w:szCs w:val="32"/>
+        </w:rPr>
+        <w:t>Registration form validation</w:t>
+      </w:r>
+    </w:p>
+    <w:p>
+      <w:pPr>
+        <w:pStyle w:val="TableContents"/>
+        <w:jc w:val="both"/>
+        <w:rPr>
+          <w:b/>
+          <w:bCs/>
+        </w:rPr>
+      </w:pPr>
+      <w:r>
+        <w:t xml:space="preserve">In order for user to be able </w:t>
+      </w:r>
+      <w:r>
+        <w:t>to register successfully, developer should implement form validation for registration form in order to guide user to enter valid data inside the form.</w:t>
+      </w:r>
+    </w:p>
+    <w:p>
+      <w:pPr>
+        <w:pStyle w:val="Standard"/>
+      </w:pPr>
+    </w:p>
+    <w:tbl>
+      <w:tblPr>
+        <w:tblW w:w="9648" w:type="dxa"/>
+        <w:tblCellMar>
+          <w:top w:w="55" w:type="dxa"/>
+          <w:left w:w="55" w:type="dxa"/>
+          <w:bottom w:w="55" w:type="dxa"/>
+          <w:right w:w="55" w:type="dxa"/>
+        </w:tblCellMar>
+        <w:tblLook w:val="0000" w:firstRow="0" w:lastRow="0" w:firstColumn="0" w:lastColumn="0" w:noHBand="0" w:noVBand="0"/>
+      </w:tblPr>
+      <w:tblGrid>
+        <w:gridCol w:w="2663"/>
+        <w:gridCol w:w="1926"/>
+        <w:gridCol w:w="1981"/>
+        <w:gridCol w:w="2069"/>
+        <w:gridCol w:w="1009"/>
+      </w:tblGrid>
+      <w:tr>
+        <w:tc>
+          <w:tcPr>
+            <w:tcW w:w="9648" w:type="dxa"/>
+            <w:gridSpan w:val="5"/>
+            <w:tcBorders>
+              <w:top w:val="single" w:sz="2" w:space="0" w:color="000000"/>
+              <w:left w:val="single" w:sz="2" w:space="0" w:color="000000"/>
+              <w:bottom w:val="single" w:sz="2" w:space="0" w:color="000000"/>
+              <w:right w:val="single" w:sz="2" w:space="0" w:color="000000"/>
+            </w:tcBorders>
+            <w:shd w:val="clear" w:color="auto" w:fill="AFD095"/>
+          </w:tcPr>
+          <w:p>
+            <w:pPr>
+              <w:pStyle w:val="TableContents"/>
+            </w:pPr>
+            <w:r>
+              <w:rPr>
+                <w:b/>
+                <w:bCs/>
+              </w:rPr>
+              <w:t xml:space="preserve">Test Name: </w:t>
+            </w:r>
+            <w:r>
+              <w:t>Registration form validation</w:t>
+            </w:r>
+          </w:p>
+        </w:tc>
+      </w:tr>
+      <w:tr>
+        <w:tc>
+          <w:tcPr>
+            <w:tcW w:w="9648" w:type="dxa"/>
+            <w:gridSpan w:val="5"/>
+            <w:tcBorders>
+              <w:left w:val="single" w:sz="2" w:space="0" w:color="000000"/>
+              <w:bottom w:val="single" w:sz="2" w:space="0" w:color="000000"/>
+              <w:right w:val="single" w:sz="2" w:space="0" w:color="000000"/>
+            </w:tcBorders>
+            <w:shd w:val="clear" w:color="auto" w:fill="B4C7DC"/>
+          </w:tcPr>
+          <w:p>
+            <w:pPr>
+              <w:pStyle w:val="TableContents"/>
+              <w:rPr>
+                <w:b/>
+                <w:bCs/>
+              </w:rPr>
+            </w:pPr>
+            <w:r>
+              <w:rPr>
+                <w:b/>
+                <w:bCs/>
+              </w:rPr>
+              <w:t xml:space="preserve">Description: </w:t>
+            </w:r>
+            <w:r>
+              <w:t xml:space="preserve"> </w:t>
+            </w:r>
+            <w:r>
+              <w:t xml:space="preserve">checking all possible </w:t>
+            </w:r>
+            <w:proofErr w:type="gramStart"/>
+            <w:r>
+              <w:t>invalid  data</w:t>
+            </w:r>
+            <w:proofErr w:type="gramEnd"/>
+            <w:r>
+              <w:t xml:space="preserve"> scenarios inside registration form validation.</w:t>
+            </w:r>
+            <w:r>
+              <w:t xml:space="preserve"> </w:t>
+            </w:r>
+          </w:p>
+        </w:tc>
+      </w:tr>
+      <w:tr>
+        <w:tc>
+          <w:tcPr>
+            <w:tcW w:w="9648" w:type="dxa"/>
+            <w:gridSpan w:val="5"/>
+            <w:tcBorders>
+              <w:left w:val="single" w:sz="2" w:space="0" w:color="000000"/>
+              <w:bottom w:val="single" w:sz="2" w:space="0" w:color="000000"/>
+              <w:right w:val="single" w:sz="2" w:space="0" w:color="000000"/>
+            </w:tcBorders>
+            <w:shd w:val="clear" w:color="auto" w:fill="auto"/>
+          </w:tcPr>
+          <w:p>
+            <w:pPr>
+              <w:pStyle w:val="TableContents"/>
+            </w:pPr>
+            <w:r>
+              <w:rPr>
+                <w:b/>
+                <w:bCs/>
+              </w:rPr>
+              <w:t>Pre-condition(s):</w:t>
+            </w:r>
+          </w:p>
+        </w:tc>
+      </w:tr>
+      <w:tr>
+        <w:tc>
+          <w:tcPr>
+            <w:tcW w:w="2663" w:type="dxa"/>
+            <w:tcBorders>
+              <w:left w:val="single" w:sz="2" w:space="0" w:color="000000"/>
+              <w:bottom w:val="single" w:sz="2" w:space="0" w:color="000000"/>
+            </w:tcBorders>
+            <w:shd w:val="clear" w:color="auto" w:fill="auto"/>
+          </w:tcPr>
+          <w:p>
+            <w:pPr>
+              <w:pStyle w:val="TableContents"/>
+              <w:rPr>
+                <w:b/>
+                <w:bCs/>
+              </w:rPr>
+            </w:pPr>
+            <w:r>
+              <w:rPr>
+                <w:b/>
+                <w:bCs/>
+              </w:rPr>
+              <w:t>Test Steps:</w:t>
+            </w:r>
+          </w:p>
+          <w:p>
+            <w:pPr>
+              <w:pStyle w:val="TableContents"/>
+            </w:pPr>
+          </w:p>
+          <w:p>
+            <w:pPr>
+              <w:pStyle w:val="TableContents"/>
+            </w:pPr>
+            <w:r>
+              <w:t>1. Go to the login page by clicking account button in upper right corner.</w:t>
+            </w:r>
+          </w:p>
+          <w:p>
+            <w:pPr>
+              <w:pStyle w:val="TableContents"/>
+            </w:pPr>
+            <w:r>
+              <w:t xml:space="preserve">2. Go to registration page by clicking on “napravi nalog” located bellow login form </w:t>
+            </w:r>
+          </w:p>
+          <w:p>
+            <w:pPr>
+              <w:pStyle w:val="TableContents"/>
+            </w:pPr>
+            <w:r>
+              <w:t>3. Fill in form with</w:t>
+            </w:r>
+            <w:r>
+              <w:t>out inputting any data</w:t>
+            </w:r>
+          </w:p>
+          <w:p>
+            <w:pPr>
+              <w:pStyle w:val="TableContents"/>
+            </w:pPr>
+            <w:r>
+              <w:t>4. Click on “Napravi” button located bellow the form</w:t>
+            </w:r>
+          </w:p>
+          <w:p>
+            <w:pPr>
+              <w:pStyle w:val="TableContents"/>
+            </w:pPr>
+            <w:r>
+              <w:t xml:space="preserve">5. </w:t>
+            </w:r>
+            <w:r>
+              <w:t>Get redirected to the same page</w:t>
+            </w:r>
+          </w:p>
+          <w:p>
+            <w:pPr>
+              <w:pStyle w:val="TableContents"/>
+            </w:pPr>
+            <w:r>
+              <w:t>6. Check error prompt</w:t>
+            </w:r>
+          </w:p>
+          <w:p>
+            <w:pPr>
+              <w:pStyle w:val="TableContents"/>
+            </w:pPr>
+            <w:r>
+              <w:t>7. Fill in form without inputting email</w:t>
+            </w:r>
+          </w:p>
+          <w:p>
+            <w:pPr>
+              <w:pStyle w:val="TableContents"/>
+            </w:pPr>
+            <w:r>
+              <w:lastRenderedPageBreak/>
+              <w:t>8. Click on “Napravi” button</w:t>
+            </w:r>
+          </w:p>
+          <w:p>
+            <w:pPr>
+              <w:pStyle w:val="TableContents"/>
+            </w:pPr>
+            <w:r>
+              <w:t>9. Get redirected to the same page</w:t>
+            </w:r>
+          </w:p>
+          <w:p>
+            <w:pPr>
+              <w:pStyle w:val="TableContents"/>
+            </w:pPr>
+            <w:r>
+              <w:t>10. Check error prompt</w:t>
+            </w:r>
+          </w:p>
+          <w:p>
+            <w:pPr>
+              <w:pStyle w:val="TableContents"/>
+            </w:pPr>
+            <w:r>
+              <w:t>11. Fill in form without inputting password</w:t>
+            </w:r>
+          </w:p>
+          <w:p>
+            <w:pPr>
+              <w:pStyle w:val="TableContents"/>
+            </w:pPr>
+            <w:r>
+              <w:t>12. Click on “Napravi” button</w:t>
+            </w:r>
+          </w:p>
+          <w:p>
+            <w:pPr>
+              <w:pStyle w:val="TableContents"/>
+            </w:pPr>
+            <w:r>
+              <w:t>13. Get redirected to the same page</w:t>
+            </w:r>
+          </w:p>
+          <w:p>
+            <w:pPr>
+              <w:pStyle w:val="TableContents"/>
+            </w:pPr>
+            <w:r>
+              <w:t>14. Check error prompt</w:t>
+            </w:r>
+          </w:p>
+          <w:p>
+            <w:pPr>
+              <w:pStyle w:val="TableContents"/>
+            </w:pPr>
+            <w:r>
+              <w:t>15. Fill in form by entering invalid email</w:t>
+            </w:r>
+          </w:p>
+          <w:p>
+            <w:pPr>
+              <w:pStyle w:val="TableContents"/>
+            </w:pPr>
+            <w:r>
+              <w:t>16. Click on “Napravi” button</w:t>
+            </w:r>
+          </w:p>
+          <w:p>
+            <w:pPr>
+              <w:pStyle w:val="TableContents"/>
+            </w:pPr>
+            <w:r>
+              <w:t>17. Get redirected to the same page</w:t>
+            </w:r>
+          </w:p>
+          <w:p>
+            <w:pPr>
+              <w:pStyle w:val="TableContents"/>
+            </w:pPr>
+            <w:r>
+              <w:t xml:space="preserve">18. </w:t>
+            </w:r>
+            <w:r>
+              <w:t>Check error prompt</w:t>
+            </w:r>
+          </w:p>
+        </w:tc>
+        <w:tc>
+          <w:tcPr>
+            <w:tcW w:w="1926" w:type="dxa"/>
+            <w:tcBorders>
+              <w:left w:val="single" w:sz="2" w:space="0" w:color="000000"/>
+              <w:bottom w:val="single" w:sz="2" w:space="0" w:color="000000"/>
+            </w:tcBorders>
+            <w:shd w:val="clear" w:color="auto" w:fill="auto"/>
+          </w:tcPr>
+          <w:p>
+            <w:pPr>
+              <w:pStyle w:val="TableContents"/>
+              <w:rPr>
+                <w:b/>
+                <w:bCs/>
+              </w:rPr>
+            </w:pPr>
+            <w:r>
+              <w:rPr>
+                <w:b/>
+                <w:bCs/>
+              </w:rPr>
+              <w:lastRenderedPageBreak/>
+              <w:t>Test Data:</w:t>
+            </w:r>
+          </w:p>
+          <w:p>
+            <w:pPr>
+              <w:pStyle w:val="TableContents"/>
+              <w:rPr>
+                <w:b/>
+                <w:bCs/>
+              </w:rPr>
+            </w:pPr>
+          </w:p>
+          <w:p>
+            <w:pPr>
+              <w:pStyle w:val="TableContents"/>
+            </w:pPr>
+          </w:p>
+        </w:tc>
+        <w:tc>
+          <w:tcPr>
+            <w:tcW w:w="1981" w:type="dxa"/>
+            <w:tcBorders>
+              <w:left w:val="single" w:sz="2" w:space="0" w:color="000000"/>
+              <w:bottom w:val="single" w:sz="2" w:space="0" w:color="000000"/>
+            </w:tcBorders>
+            <w:shd w:val="clear" w:color="auto" w:fill="auto"/>
+          </w:tcPr>
+          <w:p>
+            <w:pPr>
+              <w:pStyle w:val="TableContents"/>
+              <w:rPr>
+                <w:b/>
+                <w:bCs/>
+              </w:rPr>
+            </w:pPr>
+            <w:r>
+              <w:rPr>
+                <w:b/>
+                <w:bCs/>
+              </w:rPr>
+              <w:t>Expected Result:</w:t>
+            </w:r>
+          </w:p>
+          <w:p>
+            <w:pPr>
+              <w:pStyle w:val="TableContents"/>
+              <w:rPr>
+                <w:b/>
+                <w:bCs/>
+              </w:rPr>
+            </w:pPr>
+          </w:p>
+          <w:p>
+            <w:pPr>
+              <w:pStyle w:val="TableContents"/>
+            </w:pPr>
+            <w:r>
+              <w:t xml:space="preserve">When user tries to register with invalid data inside the </w:t>
+            </w:r>
+            <w:proofErr w:type="gramStart"/>
+            <w:r>
+              <w:t>form</w:t>
+            </w:r>
+            <w:proofErr w:type="gramEnd"/>
+            <w:r>
+              <w:t xml:space="preserve"> he should not be allowed to do it and he should be prompted with the appropriate error prompts.</w:t>
+            </w:r>
+          </w:p>
+        </w:tc>
+        <w:tc>
+          <w:tcPr>
+            <w:tcW w:w="2069" w:type="dxa"/>
+            <w:tcBorders>
+              <w:left w:val="single" w:sz="2" w:space="0" w:color="000000"/>
+              <w:bottom w:val="single" w:sz="2" w:space="0" w:color="000000"/>
+            </w:tcBorders>
+            <w:shd w:val="clear" w:color="auto" w:fill="auto"/>
+          </w:tcPr>
+          <w:p>
+            <w:pPr>
+              <w:pStyle w:val="TableContents"/>
+              <w:rPr>
+                <w:b/>
+                <w:bCs/>
+              </w:rPr>
+            </w:pPr>
+            <w:r>
+              <w:rPr>
+                <w:b/>
+                <w:bCs/>
+              </w:rPr>
+              <w:t>Actual Result:</w:t>
+            </w:r>
+          </w:p>
+          <w:p>
+            <w:pPr>
+              <w:pStyle w:val="TableContents"/>
+              <w:rPr>
+                <w:b/>
+                <w:bCs/>
+              </w:rPr>
+            </w:pPr>
+          </w:p>
+          <w:p>
+            <w:pPr>
+              <w:pStyle w:val="TableContents"/>
+            </w:pPr>
+            <w:r>
+              <w:t xml:space="preserve">When user tries to register with invalid data inside the </w:t>
+            </w:r>
+            <w:proofErr w:type="gramStart"/>
+            <w:r>
+              <w:t>form</w:t>
+            </w:r>
+            <w:proofErr w:type="gramEnd"/>
+            <w:r>
+              <w:t xml:space="preserve"> he </w:t>
+            </w:r>
+            <w:r>
+              <w:t>is</w:t>
+            </w:r>
+            <w:r>
+              <w:t xml:space="preserve"> not allowed to do it and he </w:t>
+            </w:r>
+            <w:r>
+              <w:t>is</w:t>
+            </w:r>
+            <w:r>
+              <w:t xml:space="preserve"> prompted </w:t>
+            </w:r>
+            <w:r>
+              <w:t>with</w:t>
+            </w:r>
+            <w:r>
+              <w:t xml:space="preserve"> the appropriate error prompts.</w:t>
+            </w:r>
+          </w:p>
+        </w:tc>
+        <w:tc>
+          <w:tcPr>
+            <w:tcW w:w="1009" w:type="dxa"/>
+            <w:tcBorders>
+              <w:left w:val="single" w:sz="2" w:space="0" w:color="000000"/>
+              <w:bottom w:val="single" w:sz="2" w:space="0" w:color="000000"/>
+              <w:right w:val="single" w:sz="2" w:space="0" w:color="000000"/>
+            </w:tcBorders>
+            <w:shd w:val="clear" w:color="auto" w:fill="92D050"/>
+          </w:tcPr>
+          <w:p>
+            <w:pPr>
+              <w:pStyle w:val="TableContents"/>
+              <w:rPr>
+                <w:b/>
+                <w:bCs/>
+              </w:rPr>
+            </w:pPr>
+            <w:r>
+              <w:rPr>
+                <w:b/>
+                <w:bCs/>
+              </w:rPr>
+              <w:t>Status:</w:t>
+            </w:r>
+          </w:p>
+          <w:p>
+            <w:pPr>
+              <w:pStyle w:val="TableContents"/>
+            </w:pPr>
+          </w:p>
+          <w:p>
+            <w:pPr>
+              <w:pStyle w:val="TableContents"/>
+            </w:pPr>
+            <w:r>
+              <w:t>PASS</w:t>
+            </w:r>
+          </w:p>
+        </w:tc>
+      </w:tr>
+      <w:tr>
+        <w:tc>
+          <w:tcPr>
+            <w:tcW w:w="9648" w:type="dxa"/>
+            <w:gridSpan w:val="5"/>
+            <w:tcBorders>
+              <w:left w:val="single" w:sz="2" w:space="0" w:color="000000"/>
+              <w:bottom w:val="single" w:sz="2" w:space="0" w:color="000000"/>
+              <w:right w:val="single" w:sz="2" w:space="0" w:color="000000"/>
+            </w:tcBorders>
+            <w:shd w:val="clear" w:color="auto" w:fill="auto"/>
+          </w:tcPr>
+          <w:p>
+            <w:pPr>
+              <w:pStyle w:val="TableContents"/>
+              <w:rPr>
+                <w:b/>
+                <w:bCs/>
+              </w:rPr>
+            </w:pPr>
+            <w:r>
+              <w:rPr>
+                <w:b/>
+                <w:bCs/>
+              </w:rPr>
+              <w:t>Notes:</w:t>
+            </w:r>
+            <w:r>
+              <w:rPr>
+                <w:b/>
+                <w:bCs/>
+              </w:rPr>
+              <w:t xml:space="preserve"> This test works but when user enters invalid form of </w:t>
+            </w:r>
+            <w:proofErr w:type="gramStart"/>
+            <w:r>
+              <w:rPr>
+                <w:b/>
+                <w:bCs/>
+              </w:rPr>
+              <w:t>email</w:t>
+            </w:r>
+            <w:proofErr w:type="gramEnd"/>
+            <w:r>
+              <w:rPr>
+                <w:b/>
+                <w:bCs/>
+              </w:rPr>
+              <w:t xml:space="preserve"> he is prompted with error message on English language while every other error prompt is in Bosnian which is not a good practice since this is supposed to be website for the Bosnian people.</w:t>
+            </w:r>
+          </w:p>
+        </w:tc>
+      </w:tr>
+    </w:tbl>
+    <w:p>
+      <w:pPr>
+        <w:textAlignment w:val="auto"/>
+      </w:pPr>
+      <w:r>
+        <w:rPr>
+          <w:noProof/>
+        </w:rPr>
+        <w:lastRenderedPageBreak/>
+        <w:drawing>
+          <wp:inline distT="0" distB="0" distL="0" distR="0" wp14:anchorId="4D7F86E4" wp14:editId="13E46D76">
+            <wp:extent cx="6120130" cy="5308600"/>
+            <wp:effectExtent l="0" t="0" r="0" b="6350"/>
+            <wp:docPr id="23" name="Picture 23"/>
+            <wp:cNvGraphicFramePr>
+              <a:graphicFrameLocks xmlns:a="http://schemas.openxmlformats.org/drawingml/2006/main" noChangeAspect="1"/>
+            </wp:cNvGraphicFramePr>
+            <a:graphic xmlns:a="http://schemas.openxmlformats.org/drawingml/2006/main">
+              <a:graphicData uri="http://schemas.openxmlformats.org/drawingml/2006/picture">
+                <pic:pic xmlns:pic="http://schemas.openxmlformats.org/drawingml/2006/picture">
+                  <pic:nvPicPr>
+                    <pic:cNvPr id="1" name=""/>
+                    <pic:cNvPicPr/>
+                  </pic:nvPicPr>
+                  <pic:blipFill>
+                    <a:blip r:embed="rId26"/>
+                    <a:stretch>
+                      <a:fillRect/>
+                    </a:stretch>
+                  </pic:blipFill>
+                  <pic:spPr>
+                    <a:xfrm>
+                      <a:off x="0" y="0"/>
+                      <a:ext cx="6120130" cy="5308600"/>
+                    </a:xfrm>
+                    <a:prstGeom prst="rect">
+                      <a:avLst/>
+                    </a:prstGeom>
+                  </pic:spPr>
+                </pic:pic>
+              </a:graphicData>
+            </a:graphic>
+          </wp:inline>
+        </w:drawing>
+      </w:r>
+    </w:p>
+    <w:p>
+      <w:pPr>
+        <w:textAlignment w:val="auto"/>
+      </w:pPr>
+      <w:r>
+        <w:rPr>
+          <w:noProof/>
+        </w:rPr>
+        <w:drawing>
+          <wp:inline distT="0" distB="0" distL="0" distR="0" wp14:anchorId="2D02BAAE" wp14:editId="76362952">
+            <wp:extent cx="6120130" cy="1729740"/>
+            <wp:effectExtent l="0" t="0" r="0" b="3810"/>
+            <wp:docPr id="24" name="Picture 24"/>
+            <wp:cNvGraphicFramePr>
+              <a:graphicFrameLocks xmlns:a="http://schemas.openxmlformats.org/drawingml/2006/main" noChangeAspect="1"/>
+            </wp:cNvGraphicFramePr>
+            <a:graphic xmlns:a="http://schemas.openxmlformats.org/drawingml/2006/main">
+              <a:graphicData uri="http://schemas.openxmlformats.org/drawingml/2006/picture">
+                <pic:pic xmlns:pic="http://schemas.openxmlformats.org/drawingml/2006/picture">
+                  <pic:nvPicPr>
+                    <pic:cNvPr id="1" name=""/>
+                    <pic:cNvPicPr/>
+                  </pic:nvPicPr>
+                  <pic:blipFill>
+                    <a:blip r:embed="rId27"/>
+                    <a:stretch>
+                      <a:fillRect/>
+                    </a:stretch>
+                  </pic:blipFill>
+                  <pic:spPr>
+                    <a:xfrm>
+                      <a:off x="0" y="0"/>
+                      <a:ext cx="6120130" cy="1729740"/>
+                    </a:xfrm>
+                    <a:prstGeom prst="rect">
+                      <a:avLst/>
+                    </a:prstGeom>
+                  </pic:spPr>
+                </pic:pic>
+              </a:graphicData>
+            </a:graphic>
+          </wp:inline>
+        </w:drawing>
+      </w:r>
       <w:r>
         <w:br w:type="page"/>
       </w:r>
@@ -7106,7 +7801,7 @@
             <w:r>
               <w:t>We user “N.F” for the name input, “</w:t>
             </w:r>
-            <w:hyperlink r:id="rId26" w:history="1">
+            <w:hyperlink r:id="rId28" w:history="1">
               <w:r>
                 <w:rPr>
                   <w:rStyle w:val="Hyperlink"/>
@@ -7206,7 +7901,7 @@
             <w:r>
               <w:t xml:space="preserve">The review is there we can see it on this </w:t>
             </w:r>
-            <w:hyperlink r:id="rId27" w:history="1">
+            <w:hyperlink r:id="rId29" w:history="1">
               <w:r>
                 <w:rPr>
                   <w:rStyle w:val="Hyperlink"/>
@@ -7348,7 +8043,7 @@
                     <pic:cNvPicPr/>
                   </pic:nvPicPr>
                   <pic:blipFill>
-                    <a:blip r:embed="rId28"/>
+                    <a:blip r:embed="rId30"/>
                     <a:stretch>
                       <a:fillRect/>
                     </a:stretch>
@@ -7398,7 +8093,7 @@
                     <pic:cNvPicPr/>
                   </pic:nvPicPr>
                   <pic:blipFill>
-                    <a:blip r:embed="rId29"/>
+                    <a:blip r:embed="rId31"/>
                     <a:stretch>
                       <a:fillRect/>
                     </a:stretch>

</xml_diff>

<commit_message>
cart price calculator test
</commit_message>
<xml_diff>
--- a/svvt_project_Naida_Fatic_Mirza_Krupic.docx
+++ b/svvt_project_Naida_Fatic_Mirza_Krupic.docx
@@ -208,190 +208,106 @@
           <w:sz w:val="32"/>
           <w:szCs w:val="32"/>
         </w:rPr>
-        <w:t xml:space="preserve">Naida </w:t>
-      </w:r>
-      <w:proofErr w:type="spellStart"/>
-      <w:r>
+        <w:t>Naida Fatić</w:t>
+      </w:r>
+    </w:p>
+    <w:p>
+      <w:pPr>
+        <w:pStyle w:val="Standard"/>
+        <w:jc w:val="center"/>
         <w:rPr>
           <w:b/>
           <w:bCs/>
           <w:sz w:val="32"/>
           <w:szCs w:val="32"/>
         </w:rPr>
-        <w:t>Fatić</w:t>
-      </w:r>
-      <w:proofErr w:type="spellEnd"/>
-    </w:p>
-    <w:p>
-      <w:pPr>
-        <w:pStyle w:val="Standard"/>
-        <w:jc w:val="center"/>
+      </w:pPr>
+      <w:r>
         <w:rPr>
           <w:b/>
           <w:bCs/>
           <w:sz w:val="32"/>
           <w:szCs w:val="32"/>
         </w:rPr>
-      </w:pPr>
-      <w:r>
+        <w:t>Mirza Krupić</w:t>
+      </w:r>
+    </w:p>
+    <w:p>
+      <w:pPr>
+        <w:pStyle w:val="Standard"/>
+        <w:jc w:val="center"/>
         <w:rPr>
           <w:b/>
           <w:bCs/>
           <w:sz w:val="32"/>
           <w:szCs w:val="32"/>
         </w:rPr>
-        <w:t xml:space="preserve">Mirza </w:t>
-      </w:r>
-      <w:proofErr w:type="spellStart"/>
-      <w:r>
+      </w:pPr>
+    </w:p>
+    <w:p>
+      <w:pPr>
+        <w:pStyle w:val="Standard"/>
+        <w:jc w:val="center"/>
         <w:rPr>
           <w:b/>
           <w:bCs/>
           <w:sz w:val="32"/>
           <w:szCs w:val="32"/>
         </w:rPr>
-        <w:t>Krupić</w:t>
-      </w:r>
-      <w:proofErr w:type="spellEnd"/>
+      </w:pPr>
     </w:p>
     <w:p>
       <w:pPr>
         <w:pStyle w:val="Standard"/>
         <w:jc w:val="center"/>
+        <w:rPr>
+          <w:sz w:val="32"/>
+          <w:szCs w:val="32"/>
+        </w:rPr>
+      </w:pPr>
+      <w:r>
+        <w:rPr>
+          <w:sz w:val="32"/>
+          <w:szCs w:val="32"/>
+        </w:rPr>
+        <w:t>Proposed to:</w:t>
+      </w:r>
+    </w:p>
+    <w:p>
+      <w:pPr>
+        <w:pStyle w:val="Standard"/>
+        <w:jc w:val="center"/>
+      </w:pPr>
+      <w:r>
+        <w:rPr>
+          <w:sz w:val="32"/>
+          <w:szCs w:val="32"/>
+        </w:rPr>
+        <w:t xml:space="preserve"> </w:t>
+      </w:r>
+      <w:r>
         <w:rPr>
           <w:b/>
           <w:bCs/>
           <w:sz w:val="32"/>
           <w:szCs w:val="32"/>
         </w:rPr>
-      </w:pPr>
+        <w:t>Samed Jukić, Assist. Prof. Dr.</w:t>
+      </w:r>
     </w:p>
     <w:p>
       <w:pPr>
         <w:pStyle w:val="Standard"/>
         <w:jc w:val="center"/>
+      </w:pPr>
+      <w:r>
         <w:rPr>
           <w:b/>
           <w:bCs/>
           <w:sz w:val="32"/>
           <w:szCs w:val="32"/>
         </w:rPr>
-      </w:pPr>
-    </w:p>
-    <w:p>
-      <w:pPr>
-        <w:pStyle w:val="Standard"/>
-        <w:jc w:val="center"/>
-        <w:rPr>
-          <w:sz w:val="32"/>
-          <w:szCs w:val="32"/>
-        </w:rPr>
-      </w:pPr>
-      <w:r>
-        <w:rPr>
-          <w:sz w:val="32"/>
-          <w:szCs w:val="32"/>
-        </w:rPr>
-        <w:t>Proposed to:</w:t>
-      </w:r>
-    </w:p>
-    <w:p>
-      <w:pPr>
-        <w:pStyle w:val="Standard"/>
-        <w:jc w:val="center"/>
-      </w:pPr>
-      <w:r>
-        <w:rPr>
-          <w:sz w:val="32"/>
-          <w:szCs w:val="32"/>
-        </w:rPr>
-        <w:t xml:space="preserve"> </w:t>
-      </w:r>
-      <w:proofErr w:type="spellStart"/>
-      <w:r>
-        <w:rPr>
-          <w:b/>
-          <w:bCs/>
-          <w:sz w:val="32"/>
-          <w:szCs w:val="32"/>
-        </w:rPr>
-        <w:t>Samed</w:t>
-      </w:r>
-      <w:proofErr w:type="spellEnd"/>
-      <w:r>
-        <w:rPr>
-          <w:b/>
-          <w:bCs/>
-          <w:sz w:val="32"/>
-          <w:szCs w:val="32"/>
-        </w:rPr>
-        <w:t xml:space="preserve"> </w:t>
-      </w:r>
-      <w:proofErr w:type="spellStart"/>
-      <w:r>
-        <w:rPr>
-          <w:b/>
-          <w:bCs/>
-          <w:sz w:val="32"/>
-          <w:szCs w:val="32"/>
-        </w:rPr>
-        <w:t>Jukić</w:t>
-      </w:r>
-      <w:proofErr w:type="spellEnd"/>
-      <w:r>
-        <w:rPr>
-          <w:b/>
-          <w:bCs/>
-          <w:sz w:val="32"/>
-          <w:szCs w:val="32"/>
-        </w:rPr>
-        <w:t>, Assist. Prof. Dr.</w:t>
-      </w:r>
-    </w:p>
-    <w:p>
-      <w:pPr>
-        <w:pStyle w:val="Standard"/>
-        <w:jc w:val="center"/>
-      </w:pPr>
-      <w:proofErr w:type="spellStart"/>
-      <w:r>
-        <w:rPr>
-          <w:b/>
-          <w:bCs/>
-          <w:sz w:val="32"/>
-          <w:szCs w:val="32"/>
-        </w:rPr>
-        <w:t>Aldin</w:t>
-      </w:r>
-      <w:proofErr w:type="spellEnd"/>
-      <w:r>
-        <w:rPr>
-          <w:b/>
-          <w:bCs/>
-          <w:sz w:val="32"/>
-          <w:szCs w:val="32"/>
-        </w:rPr>
-        <w:t xml:space="preserve"> </w:t>
-      </w:r>
-      <w:proofErr w:type="spellStart"/>
-      <w:r>
-        <w:rPr>
-          <w:b/>
-          <w:bCs/>
-          <w:sz w:val="32"/>
-          <w:szCs w:val="32"/>
-        </w:rPr>
-        <w:t>Kovačević</w:t>
-      </w:r>
-      <w:proofErr w:type="spellEnd"/>
-      <w:r>
-        <w:rPr>
-          <w:b/>
-          <w:bCs/>
-          <w:sz w:val="32"/>
-          <w:szCs w:val="32"/>
-        </w:rPr>
-        <w:t>, Teaching Assistant</w:t>
+        <w:t>Aldin Kovačević, Teaching Assistant</w:t>
       </w:r>
     </w:p>
     <w:p>
@@ -1743,15 +1659,7 @@
         <w:jc w:val="both"/>
       </w:pPr>
       <w:r>
-        <w:t xml:space="preserve">Describe what you are planning to test on the project: are you testing the entire application, or only focusing on some parts/features of it? Is there something you are not planning to test, </w:t>
-      </w:r>
-      <w:proofErr w:type="spellStart"/>
-      <w:r>
-        <w:t>etc</w:t>
-      </w:r>
-      <w:proofErr w:type="spellEnd"/>
-      <w:r>
-        <w:t>?</w:t>
+        <w:t>Describe what you are planning to test on the project: are you testing the entire application, or only focusing on some parts/features of it? Is there something you are not planning to test, etc?</w:t>
       </w:r>
     </w:p>
     <w:p>
@@ -1760,15 +1668,7 @@
         <w:jc w:val="both"/>
       </w:pPr>
       <w:r>
-        <w:t xml:space="preserve">Focus on this test will be on the shopping experience. We will test if the website is working properly: if we can go to all of the category links, if the prices are correctly added to the cart, we will also proceed to the checkout but we will not test the checkout feature. Also, we will test the wish list and add to cart feature. We are planning just to test desktop </w:t>
-      </w:r>
-      <w:proofErr w:type="gramStart"/>
-      <w:r>
-        <w:t>version(</w:t>
-      </w:r>
-      <w:proofErr w:type="gramEnd"/>
-      <w:r>
-        <w:t>maximize window).</w:t>
+        <w:t>Focus on this test will be on the shopping experience. We will test if the website is working properly: if we can go to all of the category links, if the prices are correctly added to the cart, we will also proceed to the checkout but we will not test the checkout feature. Also, we will test the wish list and add to cart feature. We are planning just to test desktop version(maximize window).</w:t>
       </w:r>
     </w:p>
     <w:p>
@@ -2172,15 +2072,7 @@
               <w:pStyle w:val="TableContents"/>
             </w:pPr>
             <w:r>
-              <w:t>- is there any specific input data you are using for this test (</w:t>
-            </w:r>
-            <w:proofErr w:type="gramStart"/>
-            <w:r>
-              <w:t>e.g.</w:t>
-            </w:r>
-            <w:proofErr w:type="gramEnd"/>
-            <w:r>
-              <w:t xml:space="preserve"> some input field values, credentials, etc.)</w:t>
+              <w:t>- is there any specific input data you are using for this test (e.g. some input field values, credentials, etc.)</w:t>
             </w:r>
           </w:p>
         </w:tc>
@@ -3716,15 +3608,7 @@
               <w:pStyle w:val="TableContents"/>
             </w:pPr>
             <w:r>
-              <w:t xml:space="preserve">“Collections” sections </w:t>
-            </w:r>
-            <w:proofErr w:type="gramStart"/>
-            <w:r>
-              <w:t>is</w:t>
-            </w:r>
-            <w:proofErr w:type="gramEnd"/>
-            <w:r>
-              <w:t xml:space="preserve"> rendered properly and user is taken on the correct page when clicking each of the links in this section.</w:t>
+              <w:t>“Collections” sections is rendered properly and user is taken on the correct page when clicking each of the links in this section.</w:t>
             </w:r>
           </w:p>
         </w:tc>
@@ -3767,15 +3651,7 @@
               <w:pStyle w:val="TableContents"/>
             </w:pPr>
             <w:r>
-              <w:t xml:space="preserve">“Collections” sections </w:t>
-            </w:r>
-            <w:proofErr w:type="gramStart"/>
-            <w:r>
-              <w:t>is</w:t>
-            </w:r>
-            <w:proofErr w:type="gramEnd"/>
-            <w:r>
-              <w:t xml:space="preserve"> rendered properly and user is taken on the correct page when clicking each of the links in this section.</w:t>
+              <w:t>“Collections” sections is rendered properly and user is taken on the correct page when clicking each of the links in this section.</w:t>
             </w:r>
           </w:p>
         </w:tc>
@@ -4343,30 +4219,17 @@
               <w:pStyle w:val="TableContents"/>
             </w:pPr>
             <w:r>
-              <w:t>“</w:t>
-            </w:r>
-            <w:proofErr w:type="spellStart"/>
-            <w:r>
-              <w:t>majice</w:t>
-            </w:r>
-            <w:proofErr w:type="spellEnd"/>
-            <w:r>
-              <w:t>” and “</w:t>
-            </w:r>
-            <w:proofErr w:type="spellStart"/>
+              <w:t>“majice” and “a</w:t>
+            </w:r>
             <w:r>
               <w:t>a</w:t>
             </w:r>
             <w:r>
-              <w:t>a</w:t>
-            </w:r>
-            <w:r>
               <w:t>s</w:t>
             </w:r>
             <w:r>
               <w:t>s</w:t>
             </w:r>
-            <w:proofErr w:type="spellEnd"/>
             <w:r>
               <w:t xml:space="preserve">” text we used for the search input. </w:t>
             </w:r>
@@ -4411,15 +4274,7 @@
               <w:pStyle w:val="TableContents"/>
             </w:pPr>
             <w:r>
-              <w:t xml:space="preserve">Search should return certain </w:t>
-            </w:r>
-            <w:proofErr w:type="gramStart"/>
-            <w:r>
-              <w:t>amount</w:t>
-            </w:r>
-            <w:proofErr w:type="gramEnd"/>
-            <w:r>
-              <w:t xml:space="preserve"> of items if item’s name contains phrase we entered in the search field or it should not return any results if there is no item which contains in its name phrase we searched for.</w:t>
+              <w:t>Search should return certain amount of items if item’s name contains phrase we entered in the search field or it should not return any results if there is no item which contains in its name phrase we searched for.</w:t>
             </w:r>
           </w:p>
         </w:tc>
@@ -4462,15 +4317,7 @@
               <w:pStyle w:val="TableContents"/>
             </w:pPr>
             <w:r>
-              <w:t xml:space="preserve">Search returns certain </w:t>
-            </w:r>
-            <w:proofErr w:type="gramStart"/>
-            <w:r>
-              <w:t>amount</w:t>
-            </w:r>
-            <w:proofErr w:type="gramEnd"/>
-            <w:r>
-              <w:t xml:space="preserve"> of items if item’s name contains phrase we entered in the search field or it doesn’t not return any results if there is no item which contains in its name phrase we searched for.</w:t>
+              <w:t>Search returns certain amount of items if item’s name contains phrase we entered in the search field or it doesn’t not return any results if there is no item which contains in its name phrase we searched for.</w:t>
             </w:r>
           </w:p>
         </w:tc>
@@ -4738,15 +4585,7 @@
               <w:t xml:space="preserve">Description: </w:t>
             </w:r>
             <w:r>
-              <w:t xml:space="preserve"> Check if sorting on shop pages </w:t>
-            </w:r>
-            <w:proofErr w:type="gramStart"/>
-            <w:r>
-              <w:t>work</w:t>
-            </w:r>
-            <w:proofErr w:type="gramEnd"/>
-            <w:r>
-              <w:t xml:space="preserve"> properly.</w:t>
+              <w:t xml:space="preserve"> Check if sorting on shop pages work properly.</w:t>
             </w:r>
           </w:p>
         </w:tc>
@@ -4813,23 +4652,7 @@
               <w:pStyle w:val="TableContents"/>
             </w:pPr>
             <w:r>
-              <w:t>1. Go to the “</w:t>
-            </w:r>
-            <w:proofErr w:type="spellStart"/>
-            <w:r>
-              <w:t>posljednje</w:t>
-            </w:r>
-            <w:proofErr w:type="spellEnd"/>
-            <w:r>
-              <w:t xml:space="preserve"> </w:t>
-            </w:r>
-            <w:proofErr w:type="spellStart"/>
-            <w:r>
-              <w:t>dodano</w:t>
-            </w:r>
-            <w:proofErr w:type="spellEnd"/>
-            <w:r>
-              <w:t>” page</w:t>
+              <w:t>1. Go to the “posljednje dodano” page</w:t>
             </w:r>
           </w:p>
           <w:p>
@@ -5396,15 +5219,7 @@
               <w:t xml:space="preserve">2. </w:t>
             </w:r>
             <w:r>
-              <w:t>Navigate to the “</w:t>
-            </w:r>
-            <w:proofErr w:type="spellStart"/>
-            <w:r>
-              <w:t>Muškarci</w:t>
-            </w:r>
-            <w:proofErr w:type="spellEnd"/>
-            <w:r>
-              <w:t xml:space="preserve">” link on the top bar. </w:t>
+              <w:t xml:space="preserve">Navigate to the “Muškarci” link on the top bar. </w:t>
             </w:r>
           </w:p>
           <w:p>
@@ -5415,15 +5230,7 @@
               <w:t xml:space="preserve">3. </w:t>
             </w:r>
             <w:r>
-              <w:t>Hover over it and hover over “</w:t>
-            </w:r>
-            <w:proofErr w:type="spellStart"/>
-            <w:r>
-              <w:t>Nakit</w:t>
-            </w:r>
-            <w:proofErr w:type="spellEnd"/>
-            <w:r>
-              <w:t>” link</w:t>
+              <w:t>Hover over it and hover over “Nakit” link</w:t>
             </w:r>
           </w:p>
           <w:p>
@@ -5434,15 +5241,7 @@
               <w:t xml:space="preserve">4. </w:t>
             </w:r>
             <w:r>
-              <w:t>Click on the “</w:t>
-            </w:r>
-            <w:proofErr w:type="spellStart"/>
-            <w:r>
-              <w:t>Prstenje</w:t>
-            </w:r>
-            <w:proofErr w:type="spellEnd"/>
-            <w:r>
-              <w:t xml:space="preserve">” link </w:t>
+              <w:t xml:space="preserve">Click on the “Prstenje” link </w:t>
             </w:r>
           </w:p>
           <w:p>
@@ -5453,23 +5252,7 @@
               <w:t xml:space="preserve">5. </w:t>
             </w:r>
             <w:r>
-              <w:t>Check if the title of the page says “</w:t>
-            </w:r>
-            <w:proofErr w:type="spellStart"/>
-            <w:r>
-              <w:t>Muško</w:t>
-            </w:r>
-            <w:proofErr w:type="spellEnd"/>
-            <w:r>
-              <w:t xml:space="preserve"> </w:t>
-            </w:r>
-            <w:proofErr w:type="spellStart"/>
-            <w:r>
-              <w:t>prstenje</w:t>
-            </w:r>
-            <w:proofErr w:type="spellEnd"/>
-            <w:r>
-              <w:t xml:space="preserve">” </w:t>
+              <w:t xml:space="preserve">Check if the title of the page says “Muško prstenje” </w:t>
             </w:r>
           </w:p>
           <w:p>
@@ -5509,23 +5292,7 @@
               <w:pStyle w:val="TableContents"/>
             </w:pPr>
             <w:r>
-              <w:t>10. Add item to the Wishlist and check if the button says “</w:t>
-            </w:r>
-            <w:proofErr w:type="spellStart"/>
-            <w:r>
-              <w:t>Ukloni</w:t>
-            </w:r>
-            <w:proofErr w:type="spellEnd"/>
-            <w:r>
-              <w:t xml:space="preserve"> </w:t>
-            </w:r>
-            <w:proofErr w:type="spellStart"/>
-            <w:r>
-              <w:t>iz</w:t>
-            </w:r>
-            <w:proofErr w:type="spellEnd"/>
-            <w:r>
-              <w:t xml:space="preserve"> Wishlist”</w:t>
+              <w:t>10. Add item to the Wishlist and check if the button says “Ukloni iz Wishlist”</w:t>
             </w:r>
           </w:p>
           <w:p>
@@ -5616,23 +5383,7 @@
               <w:pStyle w:val="TableContents"/>
             </w:pPr>
             <w:r>
-              <w:t>The “</w:t>
-            </w:r>
-            <w:proofErr w:type="spellStart"/>
-            <w:r>
-              <w:t>Muško</w:t>
-            </w:r>
-            <w:proofErr w:type="spellEnd"/>
-            <w:r>
-              <w:t xml:space="preserve"> </w:t>
-            </w:r>
-            <w:proofErr w:type="spellStart"/>
-            <w:r>
-              <w:t>prstenje</w:t>
-            </w:r>
-            <w:proofErr w:type="spellEnd"/>
-            <w:r>
-              <w:t xml:space="preserve">” page should appear, we should be able to click on the item and add it to the cart or </w:t>
+              <w:t xml:space="preserve">The “Muško prstenje” page should appear, we should be able to click on the item and add it to the cart or </w:t>
             </w:r>
             <w:r>
               <w:t>W</w:t>
@@ -5641,23 +5392,7 @@
               <w:t>ishlist.</w:t>
             </w:r>
             <w:r>
-              <w:t xml:space="preserve"> After all of that we want to be able to go back to the “</w:t>
-            </w:r>
-            <w:proofErr w:type="spellStart"/>
-            <w:r>
-              <w:t>Muško</w:t>
-            </w:r>
-            <w:proofErr w:type="spellEnd"/>
-            <w:r>
-              <w:t xml:space="preserve"> </w:t>
-            </w:r>
-            <w:proofErr w:type="spellStart"/>
-            <w:r>
-              <w:t>prstenje</w:t>
-            </w:r>
-            <w:proofErr w:type="spellEnd"/>
-            <w:r>
-              <w:t>” page.</w:t>
+              <w:t xml:space="preserve"> After all of that we want to be able to go back to the “Muško prstenje” page.</w:t>
             </w:r>
           </w:p>
         </w:tc>
@@ -5706,23 +5441,7 @@
               <w:t>page loaded, we are able to click on the item and add it to the cart or Wishlist. The cart number incremented.</w:t>
             </w:r>
             <w:r>
-              <w:t xml:space="preserve"> We were able to go back to the “</w:t>
-            </w:r>
-            <w:proofErr w:type="spellStart"/>
-            <w:r>
-              <w:t>Muško</w:t>
-            </w:r>
-            <w:proofErr w:type="spellEnd"/>
-            <w:r>
-              <w:t xml:space="preserve"> </w:t>
-            </w:r>
-            <w:proofErr w:type="spellStart"/>
-            <w:r>
-              <w:t>prstenje</w:t>
-            </w:r>
-            <w:proofErr w:type="spellEnd"/>
-            <w:r>
-              <w:t>” page.</w:t>
+              <w:t xml:space="preserve"> We were able to go back to the “Muško prstenje” page.</w:t>
             </w:r>
           </w:p>
         </w:tc>
@@ -6100,27 +5819,11 @@
               <w:t xml:space="preserve">2. </w:t>
             </w:r>
             <w:r>
-              <w:t>Go to registration page by clicking on “</w:t>
-            </w:r>
-            <w:proofErr w:type="spellStart"/>
-            <w:r>
-              <w:t>napravi</w:t>
-            </w:r>
-            <w:proofErr w:type="spellEnd"/>
+              <w:t>Go to registration page by clicking on “napravi nalog” located bellow login form</w:t>
+            </w:r>
             <w:r>
               <w:t xml:space="preserve"> </w:t>
             </w:r>
-            <w:proofErr w:type="spellStart"/>
-            <w:r>
-              <w:t>nalog</w:t>
-            </w:r>
-            <w:proofErr w:type="spellEnd"/>
-            <w:r>
-              <w:t>” located bellow login form</w:t>
-            </w:r>
-            <w:r>
-              <w:t xml:space="preserve"> </w:t>
-            </w:r>
           </w:p>
           <w:p>
             <w:pPr>
@@ -6138,15 +5841,7 @@
               <w:pStyle w:val="TableContents"/>
             </w:pPr>
             <w:r>
-              <w:t>4. Click on “</w:t>
-            </w:r>
-            <w:proofErr w:type="spellStart"/>
-            <w:r>
-              <w:t>Napravi</w:t>
-            </w:r>
-            <w:proofErr w:type="spellEnd"/>
-            <w:r>
-              <w:t>” button located bellow the form</w:t>
+              <w:t>4. Click on “Napravi” button located bellow the form</w:t>
             </w:r>
           </w:p>
           <w:p>
@@ -6196,13 +5891,8 @@
             <w:pPr>
               <w:pStyle w:val="TableContents"/>
             </w:pPr>
-            <w:proofErr w:type="gramStart"/>
-            <w:r>
-              <w:t>Email :</w:t>
-            </w:r>
-            <w:proofErr w:type="gramEnd"/>
-            <w:r>
-              <w:t xml:space="preserve"> </w:t>
+            <w:r>
+              <w:t xml:space="preserve">Email : </w:t>
             </w:r>
             <w:hyperlink r:id="rId22" w:history="1">
               <w:r>
@@ -6226,19 +5916,12 @@
             <w:pPr>
               <w:pStyle w:val="TableContents"/>
             </w:pPr>
-            <w:proofErr w:type="gramStart"/>
-            <w:r>
-              <w:t>Password :</w:t>
-            </w:r>
-            <w:proofErr w:type="gramEnd"/>
-            <w:r>
-              <w:t xml:space="preserve"> “</w:t>
-            </w:r>
-            <w:proofErr w:type="spellStart"/>
+            <w:r>
+              <w:t>Password : “</w:t>
+            </w:r>
             <w:r>
               <w:t>dummypassword</w:t>
             </w:r>
-            <w:proofErr w:type="spellEnd"/>
             <w:r>
               <w:t>”</w:t>
             </w:r>
@@ -6248,36 +5931,15 @@
               <w:pStyle w:val="TableContents"/>
             </w:pPr>
             <w:r>
-              <w:t>Ime: “</w:t>
-            </w:r>
-            <w:proofErr w:type="spellStart"/>
-            <w:r>
-              <w:t>ime</w:t>
-            </w:r>
-            <w:proofErr w:type="spellEnd"/>
-            <w:r>
-              <w:t>”,</w:t>
-            </w:r>
-          </w:p>
-          <w:p>
-            <w:pPr>
-              <w:pStyle w:val="TableContents"/>
-            </w:pPr>
-            <w:proofErr w:type="spellStart"/>
-            <w:r>
-              <w:t>Prezime</w:t>
-            </w:r>
-            <w:proofErr w:type="spellEnd"/>
-            <w:r>
-              <w:t>: “</w:t>
-            </w:r>
-            <w:proofErr w:type="spellStart"/>
-            <w:r>
-              <w:t>prezime</w:t>
-            </w:r>
-            <w:proofErr w:type="spellEnd"/>
-            <w:r>
-              <w:t>”</w:t>
+              <w:t>Ime: “ime”,</w:t>
+            </w:r>
+          </w:p>
+          <w:p>
+            <w:pPr>
+              <w:pStyle w:val="TableContents"/>
+            </w:pPr>
+            <w:r>
+              <w:t>Prezime: “prezime”</w:t>
             </w:r>
           </w:p>
         </w:tc>
@@ -6320,15 +5982,7 @@
               <w:pStyle w:val="TableContents"/>
             </w:pPr>
             <w:r>
-              <w:t>User should be able to create new account on the webpage after entering valid data into the registration form and clicking “</w:t>
-            </w:r>
-            <w:proofErr w:type="spellStart"/>
-            <w:r>
-              <w:t>Napravi</w:t>
-            </w:r>
-            <w:proofErr w:type="spellEnd"/>
-            <w:r>
-              <w:t>” button.</w:t>
+              <w:t>User should be able to create new account on the webpage after entering valid data into the registration form and clicking “Napravi” button.</w:t>
             </w:r>
           </w:p>
         </w:tc>
@@ -6371,15 +6025,7 @@
               <w:pStyle w:val="TableContents"/>
             </w:pPr>
             <w:r>
-              <w:t>User is able to create new account on the webpage after entering valid data into the registration form and clicking “</w:t>
-            </w:r>
-            <w:proofErr w:type="spellStart"/>
-            <w:r>
-              <w:t>Napravi</w:t>
-            </w:r>
-            <w:proofErr w:type="spellEnd"/>
-            <w:r>
-              <w:t>” button.</w:t>
+              <w:t>User is able to create new account on the webpage after entering valid data into the registration form and clicking “Napravi” button.</w:t>
             </w:r>
           </w:p>
         </w:tc>
@@ -6714,23 +6360,7 @@
               <w:pStyle w:val="TableContents"/>
             </w:pPr>
             <w:r>
-              <w:t>2. Go to registration page by clicking on “</w:t>
-            </w:r>
-            <w:proofErr w:type="spellStart"/>
-            <w:r>
-              <w:t>napravi</w:t>
-            </w:r>
-            <w:proofErr w:type="spellEnd"/>
-            <w:r>
-              <w:t xml:space="preserve"> </w:t>
-            </w:r>
-            <w:proofErr w:type="spellStart"/>
-            <w:r>
-              <w:t>nalog</w:t>
-            </w:r>
-            <w:proofErr w:type="spellEnd"/>
-            <w:r>
-              <w:t xml:space="preserve">” located bellow login form </w:t>
+              <w:t xml:space="preserve">2. Go to registration page by clicking on “napravi nalog” located bellow login form </w:t>
             </w:r>
           </w:p>
           <w:p>
@@ -6750,15 +6380,7 @@
             </w:pPr>
             <w:r>
               <w:lastRenderedPageBreak/>
-              <w:t>4. Click on “</w:t>
-            </w:r>
-            <w:proofErr w:type="spellStart"/>
-            <w:r>
-              <w:t>Napravi</w:t>
-            </w:r>
-            <w:proofErr w:type="spellEnd"/>
-            <w:r>
-              <w:t>” button located bellow the form</w:t>
+              <w:t>4. Click on “Napravi” button located bellow the form</w:t>
             </w:r>
           </w:p>
           <w:p>
@@ -6820,13 +6442,8 @@
             <w:pPr>
               <w:pStyle w:val="TableContents"/>
             </w:pPr>
-            <w:proofErr w:type="gramStart"/>
-            <w:r>
-              <w:t>Email :</w:t>
-            </w:r>
-            <w:proofErr w:type="gramEnd"/>
-            <w:r>
-              <w:t xml:space="preserve"> </w:t>
+            <w:r>
+              <w:t xml:space="preserve">Email : </w:t>
             </w:r>
             <w:hyperlink r:id="rId24" w:history="1">
               <w:r>
@@ -6844,19 +6461,12 @@
             <w:pPr>
               <w:pStyle w:val="TableContents"/>
             </w:pPr>
-            <w:proofErr w:type="gramStart"/>
-            <w:r>
-              <w:t>Password :</w:t>
-            </w:r>
-            <w:proofErr w:type="gramEnd"/>
-            <w:r>
-              <w:t xml:space="preserve"> “</w:t>
-            </w:r>
-            <w:proofErr w:type="spellStart"/>
+            <w:r>
+              <w:t>Password : “</w:t>
+            </w:r>
             <w:r>
               <w:t>dummypassword</w:t>
             </w:r>
-            <w:proofErr w:type="spellEnd"/>
             <w:r>
               <w:t>”</w:t>
             </w:r>
@@ -6866,36 +6476,15 @@
               <w:pStyle w:val="TableContents"/>
             </w:pPr>
             <w:r>
-              <w:t>Ime: “</w:t>
-            </w:r>
-            <w:proofErr w:type="spellStart"/>
-            <w:r>
-              <w:t>ime</w:t>
-            </w:r>
-            <w:proofErr w:type="spellEnd"/>
-            <w:r>
-              <w:t>”,</w:t>
-            </w:r>
-          </w:p>
-          <w:p>
-            <w:pPr>
-              <w:pStyle w:val="TableContents"/>
-            </w:pPr>
-            <w:proofErr w:type="spellStart"/>
-            <w:r>
-              <w:t>Prezime</w:t>
-            </w:r>
-            <w:proofErr w:type="spellEnd"/>
-            <w:r>
-              <w:t>: “</w:t>
-            </w:r>
-            <w:proofErr w:type="spellStart"/>
-            <w:r>
-              <w:t>prezime</w:t>
-            </w:r>
-            <w:proofErr w:type="spellEnd"/>
-            <w:r>
-              <w:t>”</w:t>
+              <w:t>Ime: “ime”,</w:t>
+            </w:r>
+          </w:p>
+          <w:p>
+            <w:pPr>
+              <w:pStyle w:val="TableContents"/>
+            </w:pPr>
+            <w:r>
+              <w:t>Prezime: “prezime”</w:t>
             </w:r>
           </w:p>
         </w:tc>
@@ -6941,34 +6530,13 @@
               <w:t xml:space="preserve">User should be </w:t>
             </w:r>
             <w:r>
-              <w:t>prompted with error that email is already in use when he clicks on “</w:t>
-            </w:r>
-            <w:proofErr w:type="spellStart"/>
-            <w:r>
-              <w:t>Napravi</w:t>
-            </w:r>
-            <w:proofErr w:type="spellEnd"/>
-            <w:r>
-              <w:t>” button. When user clicks on “</w:t>
-            </w:r>
-            <w:proofErr w:type="spellStart"/>
+              <w:t>prompted with error that email is already in use when he clicks on “Napravi” button. When user clicks on “</w:t>
+            </w:r>
             <w:r>
               <w:t>R</w:t>
             </w:r>
             <w:r>
-              <w:t>esetuj</w:t>
-            </w:r>
-            <w:proofErr w:type="spellEnd"/>
-            <w:r>
-              <w:t xml:space="preserve"> </w:t>
-            </w:r>
-            <w:proofErr w:type="spellStart"/>
-            <w:r>
-              <w:t>lozinku</w:t>
-            </w:r>
-            <w:proofErr w:type="spellEnd"/>
-            <w:r>
-              <w:t>” he should be redirected to password recovery page.</w:t>
+              <w:t>esetuj lozinku” he should be redirected to password recovery page.</w:t>
             </w:r>
           </w:p>
         </w:tc>
@@ -7011,34 +6579,13 @@
               <w:pStyle w:val="TableContents"/>
             </w:pPr>
             <w:r>
-              <w:t>User is prompted with error that email is already in use when he clicks on “</w:t>
-            </w:r>
-            <w:proofErr w:type="spellStart"/>
-            <w:r>
-              <w:t>Napravi</w:t>
-            </w:r>
-            <w:proofErr w:type="spellEnd"/>
-            <w:r>
-              <w:t>” button. When user clicks on “</w:t>
-            </w:r>
-            <w:proofErr w:type="spellStart"/>
+              <w:t>User is prompted with error that email is already in use when he clicks on “Napravi” button. When user clicks on “</w:t>
+            </w:r>
             <w:r>
               <w:t>R</w:t>
             </w:r>
             <w:r>
-              <w:t>esetuj</w:t>
-            </w:r>
-            <w:proofErr w:type="spellEnd"/>
-            <w:r>
-              <w:t xml:space="preserve"> </w:t>
-            </w:r>
-            <w:proofErr w:type="spellStart"/>
-            <w:r>
-              <w:t>lozinku</w:t>
-            </w:r>
-            <w:proofErr w:type="spellEnd"/>
-            <w:r>
-              <w:t xml:space="preserve">” he is not redirected to password recovery page. He is redirected to the </w:t>
+              <w:t xml:space="preserve">esetuj lozinku” he is not redirected to password recovery page. He is redirected to the </w:t>
             </w:r>
             <w:r>
               <w:t xml:space="preserve">URL </w:t>
@@ -7304,15 +6851,7 @@
               <w:t xml:space="preserve">Description: </w:t>
             </w:r>
             <w:r>
-              <w:t xml:space="preserve"> checking all possible </w:t>
-            </w:r>
-            <w:proofErr w:type="gramStart"/>
-            <w:r>
-              <w:t>invalid  data</w:t>
-            </w:r>
-            <w:proofErr w:type="gramEnd"/>
-            <w:r>
-              <w:t xml:space="preserve"> scenarios inside registration form validation. </w:t>
+              <w:t xml:space="preserve"> checking all possible invalid  data scenarios inside registration form validation. </w:t>
             </w:r>
           </w:p>
         </w:tc>
@@ -7391,23 +6930,7 @@
               <w:pStyle w:val="TableContents"/>
             </w:pPr>
             <w:r>
-              <w:t>2. Go to registration page by clicking on “</w:t>
-            </w:r>
-            <w:proofErr w:type="spellStart"/>
-            <w:r>
-              <w:t>napravi</w:t>
-            </w:r>
-            <w:proofErr w:type="spellEnd"/>
-            <w:r>
-              <w:t xml:space="preserve"> </w:t>
-            </w:r>
-            <w:proofErr w:type="spellStart"/>
-            <w:r>
-              <w:t>nalog</w:t>
-            </w:r>
-            <w:proofErr w:type="spellEnd"/>
-            <w:r>
-              <w:t xml:space="preserve">” located bellow login form </w:t>
+              <w:t xml:space="preserve">2. Go to registration page by clicking on “napravi nalog” located bellow login form </w:t>
             </w:r>
           </w:p>
           <w:p>
@@ -7423,15 +6946,7 @@
               <w:pStyle w:val="TableContents"/>
             </w:pPr>
             <w:r>
-              <w:t>4. Click on “</w:t>
-            </w:r>
-            <w:proofErr w:type="spellStart"/>
-            <w:r>
-              <w:t>Napravi</w:t>
-            </w:r>
-            <w:proofErr w:type="spellEnd"/>
-            <w:r>
-              <w:t>” button located bellow the form</w:t>
+              <w:t>4. Click on “Napravi” button located bellow the form</w:t>
             </w:r>
           </w:p>
           <w:p>
@@ -7466,15 +6981,7 @@
               <w:pStyle w:val="TableContents"/>
             </w:pPr>
             <w:r>
-              <w:t>8. Click on “</w:t>
-            </w:r>
-            <w:proofErr w:type="spellStart"/>
-            <w:r>
-              <w:t>Napravi</w:t>
-            </w:r>
-            <w:proofErr w:type="spellEnd"/>
-            <w:r>
-              <w:t>” button</w:t>
+              <w:t>8. Click on “Napravi” button</w:t>
             </w:r>
           </w:p>
           <w:p>
@@ -7506,15 +7013,7 @@
               <w:pStyle w:val="TableContents"/>
             </w:pPr>
             <w:r>
-              <w:t>12. Click on “</w:t>
-            </w:r>
-            <w:proofErr w:type="spellStart"/>
-            <w:r>
-              <w:t>Napravi</w:t>
-            </w:r>
-            <w:proofErr w:type="spellEnd"/>
-            <w:r>
-              <w:t>” button</w:t>
+              <w:t>12. Click on “Napravi” button</w:t>
             </w:r>
           </w:p>
           <w:p>
@@ -7546,15 +7045,7 @@
               <w:pStyle w:val="TableContents"/>
             </w:pPr>
             <w:r>
-              <w:t>16. Click on “</w:t>
-            </w:r>
-            <w:proofErr w:type="spellStart"/>
-            <w:r>
-              <w:t>Napravi</w:t>
-            </w:r>
-            <w:proofErr w:type="spellEnd"/>
-            <w:r>
-              <w:t>” button</w:t>
+              <w:t>16. Click on “Napravi” button</w:t>
             </w:r>
           </w:p>
           <w:p>
@@ -7616,13 +7107,8 @@
             <w:pPr>
               <w:pStyle w:val="TableContents"/>
             </w:pPr>
-            <w:proofErr w:type="gramStart"/>
-            <w:r>
-              <w:t>Email :</w:t>
-            </w:r>
-            <w:proofErr w:type="gramEnd"/>
-            <w:r>
-              <w:t xml:space="preserve"> </w:t>
+            <w:r>
+              <w:t xml:space="preserve">Email : </w:t>
             </w:r>
             <w:hyperlink r:id="rId26" w:history="1">
               <w:r>
@@ -7640,20 +7126,13 @@
             <w:pPr>
               <w:pStyle w:val="TableContents"/>
             </w:pPr>
-            <w:proofErr w:type="gramStart"/>
             <w:r>
               <w:lastRenderedPageBreak/>
-              <w:t>Password :</w:t>
-            </w:r>
-            <w:proofErr w:type="gramEnd"/>
-            <w:r>
-              <w:t xml:space="preserve"> “</w:t>
-            </w:r>
-            <w:proofErr w:type="spellStart"/>
+              <w:t>Password : “</w:t>
+            </w:r>
             <w:r>
               <w:t>dummypassword</w:t>
             </w:r>
-            <w:proofErr w:type="spellEnd"/>
             <w:r>
               <w:t>”</w:t>
             </w:r>
@@ -7663,36 +7142,15 @@
               <w:pStyle w:val="TableContents"/>
             </w:pPr>
             <w:r>
-              <w:t>Ime: “</w:t>
-            </w:r>
-            <w:proofErr w:type="spellStart"/>
-            <w:r>
-              <w:t>ime</w:t>
-            </w:r>
-            <w:proofErr w:type="spellEnd"/>
-            <w:r>
-              <w:t>”,</w:t>
-            </w:r>
-          </w:p>
-          <w:p>
-            <w:pPr>
-              <w:pStyle w:val="TableContents"/>
-            </w:pPr>
-            <w:proofErr w:type="spellStart"/>
-            <w:r>
-              <w:t>Prezime</w:t>
-            </w:r>
-            <w:proofErr w:type="spellEnd"/>
-            <w:r>
-              <w:t>: “</w:t>
-            </w:r>
-            <w:proofErr w:type="spellStart"/>
-            <w:r>
-              <w:t>prezime</w:t>
-            </w:r>
-            <w:proofErr w:type="spellEnd"/>
-            <w:r>
-              <w:t>”</w:t>
+              <w:t>Ime: “ime”,</w:t>
+            </w:r>
+          </w:p>
+          <w:p>
+            <w:pPr>
+              <w:pStyle w:val="TableContents"/>
+            </w:pPr>
+            <w:r>
+              <w:t>Prezime: “prezime”</w:t>
             </w:r>
           </w:p>
         </w:tc>
@@ -7740,15 +7198,7 @@
             </w:r>
             <w:r>
               <w:lastRenderedPageBreak/>
-              <w:t xml:space="preserve">inside the </w:t>
-            </w:r>
-            <w:proofErr w:type="gramStart"/>
-            <w:r>
-              <w:t>form</w:t>
-            </w:r>
-            <w:proofErr w:type="gramEnd"/>
-            <w:r>
-              <w:t xml:space="preserve"> he should not be allowed to do it and he should be prompted with the appropriate error prompts.</w:t>
+              <w:t>inside the form he should not be allowed to do it and he should be prompted with the appropriate error prompts.</w:t>
             </w:r>
           </w:p>
         </w:tc>
@@ -7796,15 +7246,7 @@
             </w:r>
             <w:r>
               <w:lastRenderedPageBreak/>
-              <w:t xml:space="preserve">the </w:t>
-            </w:r>
-            <w:proofErr w:type="gramStart"/>
-            <w:r>
-              <w:t>form</w:t>
-            </w:r>
-            <w:proofErr w:type="gramEnd"/>
-            <w:r>
-              <w:t xml:space="preserve"> he is not allowed to do it and he is prompted with the appropriate error prompts.</w:t>
+              <w:t>the form he is not allowed to do it and he is prompted with the appropriate error prompts.</w:t>
             </w:r>
           </w:p>
         </w:tc>
@@ -7882,23 +7324,7 @@
                 <w:b/>
                 <w:bCs/>
               </w:rPr>
-              <w:t xml:space="preserve"> This test works but when user enters invalid form of </w:t>
-            </w:r>
-            <w:proofErr w:type="gramStart"/>
-            <w:r>
-              <w:rPr>
-                <w:b/>
-                <w:bCs/>
-              </w:rPr>
-              <w:t>email</w:t>
-            </w:r>
-            <w:proofErr w:type="gramEnd"/>
-            <w:r>
-              <w:rPr>
-                <w:b/>
-                <w:bCs/>
-              </w:rPr>
-              <w:t xml:space="preserve"> he is prompted with error message on English language while every other error prompt is in Bosnian which is not a good practice since this is supposed to be website for the Bosnian people.</w:t>
+              <w:t xml:space="preserve"> This test works but when user enters invalid form of email he is prompted with error message on English language while every other error prompt is in Bosnian which is not a good practice since this is supposed to be website for the Bosnian people.</w:t>
             </w:r>
           </w:p>
         </w:tc>
@@ -8206,71 +7632,23 @@
               <w:pStyle w:val="TableContents"/>
             </w:pPr>
             <w:r>
-              <w:t>2. Go to the bottom and click on the “</w:t>
-            </w:r>
-            <w:proofErr w:type="spellStart"/>
-            <w:r>
-              <w:t>Napisite</w:t>
-            </w:r>
-            <w:proofErr w:type="spellEnd"/>
-            <w:r>
-              <w:t xml:space="preserve"> </w:t>
-            </w:r>
-            <w:proofErr w:type="spellStart"/>
-            <w:r>
-              <w:t>svoje</w:t>
-            </w:r>
-            <w:proofErr w:type="spellEnd"/>
-            <w:r>
-              <w:t xml:space="preserve"> </w:t>
-            </w:r>
-            <w:proofErr w:type="spellStart"/>
-            <w:r>
-              <w:t>misljenje</w:t>
-            </w:r>
-            <w:proofErr w:type="spellEnd"/>
-            <w:r>
-              <w:t>”</w:t>
-            </w:r>
-          </w:p>
-          <w:p>
-            <w:pPr>
-              <w:pStyle w:val="TableContents"/>
-            </w:pPr>
-            <w:r>
-              <w:t>3. Populate all of the fields and press “</w:t>
-            </w:r>
-            <w:proofErr w:type="spellStart"/>
-            <w:r>
-              <w:t>Pošaljite</w:t>
-            </w:r>
-            <w:proofErr w:type="spellEnd"/>
-            <w:r>
-              <w:t xml:space="preserve"> </w:t>
-            </w:r>
-            <w:proofErr w:type="spellStart"/>
-            <w:r>
-              <w:t>pregled</w:t>
-            </w:r>
-            <w:proofErr w:type="spellEnd"/>
-            <w:r>
-              <w:t xml:space="preserve">” </w:t>
-            </w:r>
-          </w:p>
-          <w:p>
-            <w:pPr>
-              <w:pStyle w:val="TableContents"/>
-            </w:pPr>
-            <w:r>
-              <w:t xml:space="preserve">4. On purpose left the name part empty and assert that “Ovo polje je </w:t>
-            </w:r>
-            <w:proofErr w:type="spellStart"/>
-            <w:r>
-              <w:t>obavezno</w:t>
-            </w:r>
-            <w:proofErr w:type="spellEnd"/>
-            <w:r>
-              <w:t xml:space="preserve">.” text appear. </w:t>
+              <w:t>2. Go to the bottom and click on the “Napisite svoje misljenje”</w:t>
+            </w:r>
+          </w:p>
+          <w:p>
+            <w:pPr>
+              <w:pStyle w:val="TableContents"/>
+            </w:pPr>
+            <w:r>
+              <w:t xml:space="preserve">3. Populate all of the fields and press “Pošaljite pregled” </w:t>
+            </w:r>
+          </w:p>
+          <w:p>
+            <w:pPr>
+              <w:pStyle w:val="TableContents"/>
+            </w:pPr>
+            <w:r>
+              <w:t xml:space="preserve">4. On purpose left the name part empty and assert that “Ovo polje je obavezno.” text appear. </w:t>
             </w:r>
           </w:p>
           <w:p>
@@ -8340,23 +7718,7 @@
               <w:t>” for the email input, “</w:t>
             </w:r>
             <w:r>
-              <w:t>Nice” text for the “</w:t>
-            </w:r>
-            <w:proofErr w:type="spellStart"/>
-            <w:r>
-              <w:t>Naslov</w:t>
-            </w:r>
-            <w:proofErr w:type="spellEnd"/>
-            <w:r>
-              <w:t>” input and “Very cool” for the “</w:t>
-            </w:r>
-            <w:proofErr w:type="spellStart"/>
-            <w:r>
-              <w:t>Pregled</w:t>
-            </w:r>
-            <w:proofErr w:type="spellEnd"/>
-            <w:r>
-              <w:t xml:space="preserve">” input. </w:t>
+              <w:t xml:space="preserve">Nice” text for the “Naslov” input and “Very cool” for the “Pregled” input. </w:t>
             </w:r>
           </w:p>
         </w:tc>
@@ -8530,39 +7892,7 @@
                 <w:b/>
                 <w:bCs/>
               </w:rPr>
-              <w:t xml:space="preserve"> We are not going to write test that this review pass because we don’t want to spam page. The prof that this test passes is below and also on the link. If we want to write this </w:t>
-            </w:r>
-            <w:proofErr w:type="gramStart"/>
-            <w:r>
-              <w:rPr>
-                <w:b/>
-                <w:bCs/>
-              </w:rPr>
-              <w:t>test</w:t>
-            </w:r>
-            <w:proofErr w:type="gramEnd"/>
-            <w:r>
-              <w:rPr>
-                <w:b/>
-                <w:bCs/>
-              </w:rPr>
-              <w:t xml:space="preserve"> we can do that with the </w:t>
-            </w:r>
-            <w:proofErr w:type="spellStart"/>
-            <w:r>
-              <w:rPr>
-                <w:b/>
-                <w:bCs/>
-              </w:rPr>
-              <w:t>assertEquals</w:t>
-            </w:r>
-            <w:proofErr w:type="spellEnd"/>
-            <w:r>
-              <w:rPr>
-                <w:b/>
-                <w:bCs/>
-              </w:rPr>
-              <w:t xml:space="preserve"> on the green text below.</w:t>
+              <w:t xml:space="preserve"> We are not going to write test that this review pass because we don’t want to spam page. The prof that this test passes is below and also on the link. If we want to write this test we can do that with the assertEquals on the green text below.</w:t>
             </w:r>
           </w:p>
         </w:tc>
@@ -8939,11 +8269,9 @@
             <w:r>
               <w:t>Password: “</w:t>
             </w:r>
-            <w:proofErr w:type="spellStart"/>
             <w:r>
               <w:t>dummypassword</w:t>
             </w:r>
-            <w:proofErr w:type="spellEnd"/>
             <w:r>
               <w:t>”</w:t>
             </w:r>
@@ -9042,15 +8370,7 @@
               <w:pStyle w:val="TableContents"/>
             </w:pPr>
             <w:r>
-              <w:t xml:space="preserve">This test </w:t>
-            </w:r>
-            <w:proofErr w:type="gramStart"/>
-            <w:r>
-              <w:t>passed,</w:t>
-            </w:r>
-            <w:proofErr w:type="gramEnd"/>
-            <w:r>
-              <w:t xml:space="preserve"> we are able to login.</w:t>
+              <w:t>This test passed, we are able to login.</w:t>
             </w:r>
             <w:r>
               <w:t xml:space="preserve">  </w:t>
@@ -9132,7 +8452,6 @@
               </w:rPr>
               <w:t xml:space="preserve">We put a </w:t>
             </w:r>
-            <w:proofErr w:type="gramStart"/>
             <w:r>
               <w:rPr>
                 <w:b/>
@@ -9140,7 +8459,6 @@
               </w:rPr>
               <w:t>sleep in</w:t>
             </w:r>
-            <w:proofErr w:type="gramEnd"/>
             <w:r>
               <w:rPr>
                 <w:b/>
@@ -9462,11 +8780,9 @@
             <w:r>
               <w:t>Email: “</w:t>
             </w:r>
-            <w:proofErr w:type="spellStart"/>
             <w:r>
               <w:t>someemail@gmail.coma</w:t>
             </w:r>
-            <w:proofErr w:type="spellEnd"/>
             <w:r>
               <w:t>”,</w:t>
             </w:r>
@@ -9478,11 +8794,9 @@
             <w:r>
               <w:t>Password: “</w:t>
             </w:r>
-            <w:proofErr w:type="spellStart"/>
             <w:r>
               <w:t>dummypassword</w:t>
             </w:r>
-            <w:proofErr w:type="spellEnd"/>
             <w:r>
               <w:t>”</w:t>
             </w:r>
@@ -9575,15 +8889,7 @@
               <w:pStyle w:val="TableContents"/>
             </w:pPr>
             <w:r>
-              <w:t xml:space="preserve">This test </w:t>
-            </w:r>
-            <w:proofErr w:type="gramStart"/>
-            <w:r>
-              <w:t>passed,</w:t>
-            </w:r>
-            <w:proofErr w:type="gramEnd"/>
-            <w:r>
-              <w:t xml:space="preserve"> we are not able to login.  </w:t>
+              <w:t xml:space="preserve">This test passed, we are not able to login.  </w:t>
             </w:r>
           </w:p>
         </w:tc>
@@ -9653,23 +8959,7 @@
                 <w:b/>
                 <w:bCs/>
               </w:rPr>
-              <w:t xml:space="preserve">Notes: We put a </w:t>
-            </w:r>
-            <w:proofErr w:type="gramStart"/>
-            <w:r>
-              <w:rPr>
-                <w:b/>
-                <w:bCs/>
-              </w:rPr>
-              <w:t>sleep in</w:t>
-            </w:r>
-            <w:proofErr w:type="gramEnd"/>
-            <w:r>
-              <w:rPr>
-                <w:b/>
-                <w:bCs/>
-              </w:rPr>
-              <w:t xml:space="preserve"> order to click on captcha because it will appear after login.</w:t>
+              <w:t>Notes: We put a sleep in order to click on captcha because it will appear after login.</w:t>
             </w:r>
           </w:p>
         </w:tc>
@@ -10114,13 +9404,7 @@
               <w:pStyle w:val="TableContents"/>
             </w:pPr>
             <w:r>
-              <w:t xml:space="preserve">We are able to add the item to the </w:t>
-            </w:r>
-            <w:r>
-              <w:t xml:space="preserve">Wishlist </w:t>
-            </w:r>
-            <w:r>
-              <w:t>but we can’t buy it from there</w:t>
+              <w:t>We are able to add the item to the Wishlist but we can’t buy it from there</w:t>
             </w:r>
             <w:r>
               <w:t xml:space="preserve">  </w:t>
@@ -10200,39 +9484,7 @@
                 <w:b/>
                 <w:bCs/>
               </w:rPr>
-              <w:t>tried to select the no. of items in the Wishlist but after we select it the “</w:t>
-            </w:r>
-            <w:proofErr w:type="spellStart"/>
-            <w:r>
-              <w:rPr>
-                <w:b/>
-                <w:bCs/>
-              </w:rPr>
-              <w:t>Kupi</w:t>
-            </w:r>
-            <w:proofErr w:type="spellEnd"/>
-            <w:r>
-              <w:rPr>
-                <w:b/>
-                <w:bCs/>
-              </w:rPr>
-              <w:t xml:space="preserve"> </w:t>
-            </w:r>
-            <w:proofErr w:type="spellStart"/>
-            <w:r>
-              <w:rPr>
-                <w:b/>
-                <w:bCs/>
-              </w:rPr>
-              <w:t>odmah</w:t>
-            </w:r>
-            <w:proofErr w:type="spellEnd"/>
-            <w:r>
-              <w:rPr>
-                <w:b/>
-                <w:bCs/>
-              </w:rPr>
-              <w:t>” button don’t work.</w:t>
+              <w:t>tried to select the no. of items in the Wishlist but after we select it the “Kupi odmah” button don’t work.</w:t>
             </w:r>
           </w:p>
         </w:tc>
@@ -10510,47 +9762,15 @@
               <w:pStyle w:val="TableContents"/>
             </w:pPr>
             <w:r>
-              <w:t>5. Press “</w:t>
-            </w:r>
-            <w:proofErr w:type="spellStart"/>
-            <w:r>
-              <w:t>Pogledaj</w:t>
-            </w:r>
-            <w:proofErr w:type="spellEnd"/>
-            <w:r>
-              <w:t xml:space="preserve"> </w:t>
-            </w:r>
-            <w:proofErr w:type="spellStart"/>
-            <w:r>
-              <w:t>adrese</w:t>
-            </w:r>
-            <w:proofErr w:type="spellEnd"/>
-            <w:r>
-              <w:t>” on the right side of page</w:t>
-            </w:r>
-          </w:p>
-          <w:p>
-            <w:pPr>
-              <w:pStyle w:val="TableContents"/>
-            </w:pPr>
-            <w:r>
-              <w:t>6. Press “</w:t>
-            </w:r>
-            <w:proofErr w:type="spellStart"/>
-            <w:r>
-              <w:t>Dodaj</w:t>
-            </w:r>
-            <w:proofErr w:type="spellEnd"/>
-            <w:r>
-              <w:t xml:space="preserve"> </w:t>
-            </w:r>
-            <w:proofErr w:type="spellStart"/>
-            <w:r>
-              <w:t>adresu</w:t>
-            </w:r>
-            <w:proofErr w:type="spellEnd"/>
-            <w:r>
-              <w:t>” button in the top right corner of page</w:t>
+              <w:t>5. Press “Pogledaj adrese” on the right side of page</w:t>
+            </w:r>
+          </w:p>
+          <w:p>
+            <w:pPr>
+              <w:pStyle w:val="TableContents"/>
+            </w:pPr>
+            <w:r>
+              <w:t>6. Press “Dodaj adresu” button in the top right corner of page</w:t>
             </w:r>
           </w:p>
           <w:p>
@@ -10566,23 +9786,7 @@
               <w:pStyle w:val="TableContents"/>
             </w:pPr>
             <w:r>
-              <w:t>8. Save address by clicking on “</w:t>
-            </w:r>
-            <w:proofErr w:type="spellStart"/>
-            <w:r>
-              <w:t>Dodaj</w:t>
-            </w:r>
-            <w:proofErr w:type="spellEnd"/>
-            <w:r>
-              <w:t xml:space="preserve"> </w:t>
-            </w:r>
-            <w:proofErr w:type="spellStart"/>
-            <w:r>
-              <w:t>adresu</w:t>
-            </w:r>
-            <w:proofErr w:type="spellEnd"/>
-            <w:r>
-              <w:t>” button</w:t>
+              <w:t>8. Save address by clicking on “Dodaj adresu” button</w:t>
             </w:r>
           </w:p>
         </w:tc>
@@ -10654,11 +9858,9 @@
             <w:r>
               <w:t>Password: “</w:t>
             </w:r>
-            <w:proofErr w:type="spellStart"/>
             <w:r>
               <w:t>dummypassword</w:t>
             </w:r>
-            <w:proofErr w:type="spellEnd"/>
             <w:r>
               <w:t>”</w:t>
             </w:r>
@@ -10681,13 +9883,8 @@
               <w:pStyle w:val="TableContents"/>
             </w:pPr>
             <w:r>
-              <w:t xml:space="preserve">Ime </w:t>
-            </w:r>
-            <w:proofErr w:type="spellStart"/>
-            <w:r>
-              <w:t>prezime</w:t>
-            </w:r>
-            <w:proofErr w:type="spellEnd"/>
+              <w:t>Ime prezime</w:t>
+            </w:r>
           </w:p>
           <w:p>
             <w:pPr>
@@ -10807,15 +10004,7 @@
               <w:pStyle w:val="TableContents"/>
             </w:pPr>
             <w:r>
-              <w:t xml:space="preserve">We should </w:t>
-            </w:r>
-            <w:proofErr w:type="gramStart"/>
-            <w:r>
-              <w:t>are</w:t>
-            </w:r>
-            <w:proofErr w:type="gramEnd"/>
-            <w:r>
-              <w:t xml:space="preserve"> able to add new address to our profile which we will be able to use later during purchases.</w:t>
+              <w:t>We should are able to add new address to our profile which we will be able to use later during purchases.</w:t>
             </w:r>
           </w:p>
         </w:tc>
@@ -10894,7 +10083,6 @@
               </w:rPr>
               <w:t xml:space="preserve">Dropdown menu where user should select </w:t>
             </w:r>
-            <w:proofErr w:type="gramStart"/>
             <w:r>
               <w:rPr>
                 <w:b/>
@@ -10907,15 +10095,7 @@
                 <w:b/>
                 <w:bCs/>
               </w:rPr>
-              <w:t>anton</w:t>
-            </w:r>
-            <w:proofErr w:type="gramEnd"/>
-            <w:r>
-              <w:rPr>
-                <w:b/>
-                <w:bCs/>
-              </w:rPr>
-              <w:t xml:space="preserve"> he lives in has only one option and it is Bosnia and Herzegovina which is country not </w:t>
+              <w:t xml:space="preserve">anton he lives in has only one option and it is Bosnia and Herzegovina which is country not </w:t>
             </w:r>
             <w:r>
               <w:rPr>
@@ -11275,45 +10455,16 @@
               <w:pStyle w:val="TableContents"/>
             </w:pPr>
             <w:r>
-              <w:t>5. Press “</w:t>
-            </w:r>
-            <w:proofErr w:type="spellStart"/>
-            <w:r>
-              <w:t>Pogledaj</w:t>
-            </w:r>
-            <w:proofErr w:type="spellEnd"/>
-            <w:r>
-              <w:t xml:space="preserve"> </w:t>
-            </w:r>
-            <w:proofErr w:type="spellStart"/>
-            <w:r>
-              <w:t>adrese</w:t>
-            </w:r>
-            <w:proofErr w:type="spellEnd"/>
-            <w:r>
-              <w:t>” on the right side of page</w:t>
-            </w:r>
-          </w:p>
-          <w:p>
-            <w:pPr>
-              <w:pStyle w:val="TableContents"/>
-            </w:pPr>
-            <w:r>
-              <w:t>6. Press “</w:t>
-            </w:r>
-            <w:proofErr w:type="spellStart"/>
-            <w:r>
-              <w:t>Uredi</w:t>
-            </w:r>
-            <w:proofErr w:type="spellEnd"/>
-            <w:r>
-              <w:t xml:space="preserve">” button bellow the </w:t>
-            </w:r>
-            <w:proofErr w:type="spellStart"/>
-            <w:r>
-              <w:t>adress</w:t>
-            </w:r>
-            <w:proofErr w:type="spellEnd"/>
+              <w:t>5. Press “Pogledaj adrese” on the right side of page</w:t>
+            </w:r>
+          </w:p>
+          <w:p>
+            <w:pPr>
+              <w:pStyle w:val="TableContents"/>
+            </w:pPr>
+            <w:r>
+              <w:t>6. Press “Uredi” button bellow the adress</w:t>
+            </w:r>
           </w:p>
           <w:p>
             <w:pPr>
@@ -11328,23 +10479,7 @@
               <w:pStyle w:val="TableContents"/>
             </w:pPr>
             <w:r>
-              <w:t>8. Save address by clicking on “</w:t>
-            </w:r>
-            <w:proofErr w:type="spellStart"/>
-            <w:r>
-              <w:t>Ažuriraj</w:t>
-            </w:r>
-            <w:proofErr w:type="spellEnd"/>
-            <w:r>
-              <w:t xml:space="preserve"> </w:t>
-            </w:r>
-            <w:proofErr w:type="spellStart"/>
-            <w:r>
-              <w:t>adresu</w:t>
-            </w:r>
-            <w:proofErr w:type="spellEnd"/>
-            <w:r>
-              <w:t>” button</w:t>
+              <w:t>8. Save address by clicking on “Ažuriraj adresu” button</w:t>
             </w:r>
           </w:p>
         </w:tc>
@@ -11791,24 +10926,28 @@
             <w:r>
               <w:t>2. Press the “</w:t>
             </w:r>
-            <w:proofErr w:type="spellStart"/>
-            <w:r>
-              <w:t>Pogledaj</w:t>
-            </w:r>
-            <w:proofErr w:type="spellEnd"/>
+            <w:r>
+              <w:t>Pogledaj adrese (1)</w:t>
+            </w:r>
+            <w:r>
+              <w:t>” button</w:t>
+            </w:r>
             <w:r>
               <w:t xml:space="preserve"> </w:t>
             </w:r>
-            <w:proofErr w:type="spellStart"/>
-            <w:r>
-              <w:t>adrese</w:t>
-            </w:r>
-            <w:proofErr w:type="spellEnd"/>
-            <w:r>
-              <w:t xml:space="preserve"> (1)</w:t>
-            </w:r>
-            <w:r>
-              <w:t>” button</w:t>
+          </w:p>
+          <w:p>
+            <w:pPr>
+              <w:pStyle w:val="TableContents"/>
+            </w:pPr>
+            <w:r>
+              <w:t>3</w:t>
+            </w:r>
+            <w:r>
+              <w:t xml:space="preserve">. </w:t>
+            </w:r>
+            <w:r>
+              <w:t>Assert it takes you to next page</w:t>
             </w:r>
             <w:r>
               <w:t xml:space="preserve"> </w:t>
@@ -11819,38 +10958,13 @@
               <w:pStyle w:val="TableContents"/>
             </w:pPr>
             <w:r>
-              <w:t>3</w:t>
+              <w:t>4</w:t>
             </w:r>
             <w:r>
               <w:t xml:space="preserve">. </w:t>
             </w:r>
             <w:r>
-              <w:t>Assert it takes you to next page</w:t>
-            </w:r>
-            <w:r>
-              <w:t xml:space="preserve"> </w:t>
-            </w:r>
-          </w:p>
-          <w:p>
-            <w:pPr>
-              <w:pStyle w:val="TableContents"/>
-            </w:pPr>
-            <w:r>
-              <w:t>4</w:t>
-            </w:r>
-            <w:r>
-              <w:t xml:space="preserve">. </w:t>
-            </w:r>
-            <w:r>
-              <w:t>Press “</w:t>
-            </w:r>
-            <w:proofErr w:type="spellStart"/>
-            <w:r>
-              <w:t>Obriši</w:t>
-            </w:r>
-            <w:proofErr w:type="spellEnd"/>
-            <w:r>
-              <w:t>” button</w:t>
+              <w:t>Press “Obriši” button</w:t>
             </w:r>
           </w:p>
           <w:p>
@@ -12138,6 +11252,561 @@
     </w:p>
     <w:p>
       <w:pPr>
+        <w:pStyle w:val="Standard"/>
+      </w:pPr>
+    </w:p>
+    <w:p>
+      <w:pPr>
+        <w:textAlignment w:val="auto"/>
+        <w:rPr>
+          <w:rFonts w:eastAsia="Noto Sans CJK SC"/>
+          <w:b/>
+          <w:bCs/>
+          <w:sz w:val="28"/>
+          <w:szCs w:val="28"/>
+        </w:rPr>
+      </w:pPr>
+      <w:r>
+        <w:br w:type="page"/>
+      </w:r>
+    </w:p>
+    <w:p>
+      <w:pPr>
+        <w:pStyle w:val="Heading2"/>
+        <w:jc w:val="both"/>
+      </w:pPr>
+      <w:r>
+        <w:rPr>
+          <w:rFonts w:ascii="Liberation Serif" w:hAnsi="Liberation Serif"/>
+        </w:rPr>
+        <w:lastRenderedPageBreak/>
+        <w:t xml:space="preserve">3.13. Example Scenario: </w:t>
+      </w:r>
+      <w:r>
+        <w:rPr>
+          <w:rFonts w:ascii="Liberation Serif" w:hAnsi="Liberation Serif"/>
+          <w:sz w:val="32"/>
+          <w:szCs w:val="32"/>
+        </w:rPr>
+        <w:t>Cart price calculator</w:t>
+      </w:r>
+      <w:r>
+        <w:rPr>
+          <w:rFonts w:ascii="Liberation Serif" w:hAnsi="Liberation Serif"/>
+          <w:sz w:val="32"/>
+          <w:szCs w:val="32"/>
+        </w:rPr>
+        <w:t xml:space="preserve">   </w:t>
+      </w:r>
+    </w:p>
+    <w:p>
+      <w:pPr>
+        <w:pStyle w:val="TableContents"/>
+        <w:jc w:val="both"/>
+        <w:rPr>
+          <w:b/>
+          <w:bCs/>
+        </w:rPr>
+      </w:pPr>
+      <w:r>
+        <w:t>When user adds multiple items to his cart, he wants to see total price of those items at the bottom of the cart.</w:t>
+      </w:r>
+    </w:p>
+    <w:p>
+      <w:pPr>
+        <w:pStyle w:val="Standard"/>
+      </w:pPr>
+    </w:p>
+    <w:tbl>
+      <w:tblPr>
+        <w:tblW w:w="9648" w:type="dxa"/>
+        <w:tblCellMar>
+          <w:top w:w="55" w:type="dxa"/>
+          <w:left w:w="55" w:type="dxa"/>
+          <w:bottom w:w="55" w:type="dxa"/>
+          <w:right w:w="55" w:type="dxa"/>
+        </w:tblCellMar>
+        <w:tblLook w:val="0000" w:firstRow="0" w:lastRow="0" w:firstColumn="0" w:lastColumn="0" w:noHBand="0" w:noVBand="0"/>
+      </w:tblPr>
+      <w:tblGrid>
+        <w:gridCol w:w="2663"/>
+        <w:gridCol w:w="1926"/>
+        <w:gridCol w:w="1981"/>
+        <w:gridCol w:w="2069"/>
+        <w:gridCol w:w="1009"/>
+      </w:tblGrid>
+      <w:tr>
+        <w:tc>
+          <w:tcPr>
+            <w:tcW w:w="9648" w:type="dxa"/>
+            <w:gridSpan w:val="5"/>
+            <w:tcBorders>
+              <w:top w:val="single" w:sz="2" w:space="0" w:color="000000"/>
+              <w:left w:val="single" w:sz="2" w:space="0" w:color="000000"/>
+              <w:bottom w:val="single" w:sz="2" w:space="0" w:color="000000"/>
+              <w:right w:val="single" w:sz="2" w:space="0" w:color="000000"/>
+            </w:tcBorders>
+            <w:shd w:val="clear" w:color="auto" w:fill="AFD095"/>
+          </w:tcPr>
+          <w:p>
+            <w:pPr>
+              <w:pStyle w:val="TableContents"/>
+            </w:pPr>
+            <w:r>
+              <w:rPr>
+                <w:b/>
+                <w:bCs/>
+              </w:rPr>
+              <w:t xml:space="preserve">Test Name: </w:t>
+            </w:r>
+            <w:r>
+              <w:t xml:space="preserve">Test </w:t>
+            </w:r>
+            <w:r>
+              <w:t>cart price calculator</w:t>
+            </w:r>
+          </w:p>
+        </w:tc>
+      </w:tr>
+      <w:tr>
+        <w:tc>
+          <w:tcPr>
+            <w:tcW w:w="9648" w:type="dxa"/>
+            <w:gridSpan w:val="5"/>
+            <w:tcBorders>
+              <w:left w:val="single" w:sz="2" w:space="0" w:color="000000"/>
+              <w:bottom w:val="single" w:sz="2" w:space="0" w:color="000000"/>
+              <w:right w:val="single" w:sz="2" w:space="0" w:color="000000"/>
+            </w:tcBorders>
+            <w:shd w:val="clear" w:color="auto" w:fill="B4C7DC"/>
+          </w:tcPr>
+          <w:p>
+            <w:pPr>
+              <w:pStyle w:val="TableContents"/>
+              <w:rPr>
+                <w:b/>
+                <w:bCs/>
+              </w:rPr>
+            </w:pPr>
+            <w:r>
+              <w:rPr>
+                <w:b/>
+                <w:bCs/>
+              </w:rPr>
+              <w:t xml:space="preserve">Description: </w:t>
+            </w:r>
+            <w:r>
+              <w:t xml:space="preserve"> Check if </w:t>
+            </w:r>
+            <w:r>
+              <w:t>app calculates right price when we add multiple items to the cart.</w:t>
+            </w:r>
+          </w:p>
+        </w:tc>
+      </w:tr>
+      <w:tr>
+        <w:tc>
+          <w:tcPr>
+            <w:tcW w:w="9648" w:type="dxa"/>
+            <w:gridSpan w:val="5"/>
+            <w:tcBorders>
+              <w:left w:val="single" w:sz="2" w:space="0" w:color="000000"/>
+              <w:bottom w:val="single" w:sz="2" w:space="0" w:color="000000"/>
+              <w:right w:val="single" w:sz="2" w:space="0" w:color="000000"/>
+            </w:tcBorders>
+            <w:shd w:val="clear" w:color="auto" w:fill="auto"/>
+          </w:tcPr>
+          <w:p>
+            <w:pPr>
+              <w:pStyle w:val="TableContents"/>
+            </w:pPr>
+            <w:r>
+              <w:rPr>
+                <w:b/>
+                <w:bCs/>
+              </w:rPr>
+              <w:t xml:space="preserve">Pre-condition(s): </w:t>
+            </w:r>
+          </w:p>
+        </w:tc>
+      </w:tr>
+      <w:tr>
+        <w:tc>
+          <w:tcPr>
+            <w:tcW w:w="2663" w:type="dxa"/>
+            <w:tcBorders>
+              <w:left w:val="single" w:sz="2" w:space="0" w:color="000000"/>
+              <w:bottom w:val="single" w:sz="2" w:space="0" w:color="000000"/>
+            </w:tcBorders>
+            <w:shd w:val="clear" w:color="auto" w:fill="auto"/>
+          </w:tcPr>
+          <w:p>
+            <w:pPr>
+              <w:pStyle w:val="TableContents"/>
+              <w:rPr>
+                <w:b/>
+                <w:bCs/>
+              </w:rPr>
+            </w:pPr>
+            <w:r>
+              <w:rPr>
+                <w:b/>
+                <w:bCs/>
+              </w:rPr>
+              <w:t>Test Steps:</w:t>
+            </w:r>
+          </w:p>
+          <w:p>
+            <w:pPr>
+              <w:pStyle w:val="TableContents"/>
+            </w:pPr>
+          </w:p>
+          <w:p>
+            <w:pPr>
+              <w:pStyle w:val="TableContents"/>
+            </w:pPr>
+            <w:r>
+              <w:t xml:space="preserve">1. Go to the </w:t>
+            </w:r>
+            <w:r>
+              <w:t>shop</w:t>
+            </w:r>
+            <w:r>
+              <w:t xml:space="preserve"> page</w:t>
+            </w:r>
+          </w:p>
+          <w:p>
+            <w:pPr>
+              <w:pStyle w:val="TableContents"/>
+            </w:pPr>
+            <w:r>
+              <w:t xml:space="preserve">2. </w:t>
+            </w:r>
+            <w:r>
+              <w:t>Go to item page of the first item in the list</w:t>
+            </w:r>
+            <w:r>
+              <w:t xml:space="preserve"> </w:t>
+            </w:r>
+          </w:p>
+          <w:p>
+            <w:pPr>
+              <w:pStyle w:val="TableContents"/>
+            </w:pPr>
+            <w:r>
+              <w:t xml:space="preserve">3. </w:t>
+            </w:r>
+            <w:r>
+              <w:t>Add item to cart</w:t>
+            </w:r>
+            <w:r>
+              <w:t xml:space="preserve"> </w:t>
+            </w:r>
+          </w:p>
+          <w:p>
+            <w:pPr>
+              <w:pStyle w:val="TableContents"/>
+            </w:pPr>
+            <w:r>
+              <w:t xml:space="preserve">4. </w:t>
+            </w:r>
+            <w:r>
+              <w:t>Go back one page</w:t>
+            </w:r>
+          </w:p>
+          <w:p>
+            <w:pPr>
+              <w:pStyle w:val="TableContents"/>
+            </w:pPr>
+            <w:r>
+              <w:t xml:space="preserve">5. </w:t>
+            </w:r>
+            <w:r>
+              <w:t>Go to item page of the second item in the list</w:t>
+            </w:r>
+          </w:p>
+          <w:p>
+            <w:pPr>
+              <w:pStyle w:val="TableContents"/>
+            </w:pPr>
+            <w:r>
+              <w:t xml:space="preserve">6. </w:t>
+            </w:r>
+            <w:r>
+              <w:t>Add item to cart</w:t>
+            </w:r>
+          </w:p>
+          <w:p>
+            <w:pPr>
+              <w:pStyle w:val="TableContents"/>
+            </w:pPr>
+            <w:r>
+              <w:t>7. Check if calculated price is correct</w:t>
+            </w:r>
+          </w:p>
+        </w:tc>
+        <w:tc>
+          <w:tcPr>
+            <w:tcW w:w="1926" w:type="dxa"/>
+            <w:tcBorders>
+              <w:left w:val="single" w:sz="2" w:space="0" w:color="000000"/>
+              <w:bottom w:val="single" w:sz="2" w:space="0" w:color="000000"/>
+            </w:tcBorders>
+            <w:shd w:val="clear" w:color="auto" w:fill="auto"/>
+          </w:tcPr>
+          <w:p>
+            <w:pPr>
+              <w:pStyle w:val="TableContents"/>
+              <w:rPr>
+                <w:b/>
+                <w:bCs/>
+              </w:rPr>
+            </w:pPr>
+            <w:r>
+              <w:rPr>
+                <w:b/>
+                <w:bCs/>
+              </w:rPr>
+              <w:t>Test Data:</w:t>
+            </w:r>
+          </w:p>
+          <w:p>
+            <w:pPr>
+              <w:pStyle w:val="TableContents"/>
+              <w:rPr>
+                <w:b/>
+                <w:bCs/>
+              </w:rPr>
+            </w:pPr>
+          </w:p>
+          <w:p>
+            <w:pPr>
+              <w:pStyle w:val="TableContents"/>
+            </w:pPr>
+          </w:p>
+        </w:tc>
+        <w:tc>
+          <w:tcPr>
+            <w:tcW w:w="1981" w:type="dxa"/>
+            <w:tcBorders>
+              <w:left w:val="single" w:sz="2" w:space="0" w:color="000000"/>
+              <w:bottom w:val="single" w:sz="2" w:space="0" w:color="000000"/>
+            </w:tcBorders>
+            <w:shd w:val="clear" w:color="auto" w:fill="auto"/>
+          </w:tcPr>
+          <w:p>
+            <w:pPr>
+              <w:pStyle w:val="TableContents"/>
+              <w:rPr>
+                <w:b/>
+                <w:bCs/>
+              </w:rPr>
+            </w:pPr>
+            <w:r>
+              <w:rPr>
+                <w:b/>
+                <w:bCs/>
+              </w:rPr>
+              <w:t>Expected Result:</w:t>
+            </w:r>
+          </w:p>
+          <w:p>
+            <w:pPr>
+              <w:pStyle w:val="TableContents"/>
+              <w:rPr>
+                <w:b/>
+                <w:bCs/>
+              </w:rPr>
+            </w:pPr>
+          </w:p>
+          <w:p>
+            <w:pPr>
+              <w:pStyle w:val="TableContents"/>
+            </w:pPr>
+            <w:r>
+              <w:t>When we add more than one item to the cart, we should be presented with the right total price.</w:t>
+            </w:r>
+          </w:p>
+        </w:tc>
+        <w:tc>
+          <w:tcPr>
+            <w:tcW w:w="2069" w:type="dxa"/>
+            <w:tcBorders>
+              <w:left w:val="single" w:sz="2" w:space="0" w:color="000000"/>
+              <w:bottom w:val="single" w:sz="2" w:space="0" w:color="000000"/>
+            </w:tcBorders>
+            <w:shd w:val="clear" w:color="auto" w:fill="auto"/>
+          </w:tcPr>
+          <w:p>
+            <w:pPr>
+              <w:pStyle w:val="TableContents"/>
+              <w:rPr>
+                <w:b/>
+                <w:bCs/>
+              </w:rPr>
+            </w:pPr>
+            <w:r>
+              <w:rPr>
+                <w:b/>
+                <w:bCs/>
+              </w:rPr>
+              <w:t>Actual Result:</w:t>
+            </w:r>
+          </w:p>
+          <w:p>
+            <w:pPr>
+              <w:pStyle w:val="TableContents"/>
+              <w:rPr>
+                <w:b/>
+                <w:bCs/>
+              </w:rPr>
+            </w:pPr>
+          </w:p>
+          <w:p>
+            <w:pPr>
+              <w:pStyle w:val="TableContents"/>
+            </w:pPr>
+            <w:r>
+              <w:t xml:space="preserve">When we add more than one item to the cart, we </w:t>
+            </w:r>
+            <w:r>
+              <w:t>are</w:t>
+            </w:r>
+            <w:r>
+              <w:t xml:space="preserve"> presented wit</w:t>
+            </w:r>
+            <w:r>
+              <w:t>h</w:t>
+            </w:r>
+            <w:r>
+              <w:t xml:space="preserve"> the right total price.</w:t>
+            </w:r>
+          </w:p>
+        </w:tc>
+        <w:tc>
+          <w:tcPr>
+            <w:tcW w:w="1009" w:type="dxa"/>
+            <w:tcBorders>
+              <w:left w:val="single" w:sz="2" w:space="0" w:color="000000"/>
+              <w:bottom w:val="single" w:sz="2" w:space="0" w:color="000000"/>
+              <w:right w:val="single" w:sz="2" w:space="0" w:color="000000"/>
+            </w:tcBorders>
+            <w:shd w:val="clear" w:color="auto" w:fill="92D050"/>
+          </w:tcPr>
+          <w:p>
+            <w:pPr>
+              <w:pStyle w:val="TableContents"/>
+              <w:rPr>
+                <w:b/>
+                <w:bCs/>
+              </w:rPr>
+            </w:pPr>
+            <w:r>
+              <w:rPr>
+                <w:b/>
+                <w:bCs/>
+              </w:rPr>
+              <w:t>Status:</w:t>
+            </w:r>
+          </w:p>
+          <w:p>
+            <w:pPr>
+              <w:pStyle w:val="TableContents"/>
+            </w:pPr>
+          </w:p>
+          <w:p>
+            <w:pPr>
+              <w:pStyle w:val="TableContents"/>
+            </w:pPr>
+            <w:r>
+              <w:t>PASS</w:t>
+            </w:r>
+          </w:p>
+        </w:tc>
+      </w:tr>
+      <w:tr>
+        <w:tc>
+          <w:tcPr>
+            <w:tcW w:w="9648" w:type="dxa"/>
+            <w:gridSpan w:val="5"/>
+            <w:tcBorders>
+              <w:left w:val="single" w:sz="2" w:space="0" w:color="000000"/>
+              <w:bottom w:val="single" w:sz="2" w:space="0" w:color="000000"/>
+              <w:right w:val="single" w:sz="2" w:space="0" w:color="000000"/>
+            </w:tcBorders>
+            <w:shd w:val="clear" w:color="auto" w:fill="auto"/>
+          </w:tcPr>
+          <w:p>
+            <w:pPr>
+              <w:pStyle w:val="TableContents"/>
+              <w:rPr>
+                <w:b/>
+                <w:bCs/>
+              </w:rPr>
+            </w:pPr>
+            <w:r>
+              <w:rPr>
+                <w:b/>
+                <w:bCs/>
+              </w:rPr>
+              <w:t xml:space="preserve">Notes: </w:t>
+            </w:r>
+          </w:p>
+        </w:tc>
+      </w:tr>
+    </w:tbl>
+    <w:p>
+      <w:pPr>
+        <w:pStyle w:val="Standard"/>
+      </w:pPr>
+    </w:p>
+    <w:p>
+      <w:pPr>
+        <w:pStyle w:val="Standard"/>
+      </w:pPr>
+      <w:r>
+        <w:rPr>
+          <w:noProof/>
+        </w:rPr>
+        <w:drawing>
+          <wp:inline distT="0" distB="0" distL="0" distR="0" wp14:anchorId="27277A90" wp14:editId="42ABE915">
+            <wp:extent cx="6120130" cy="4576445"/>
+            <wp:effectExtent l="0" t="0" r="0" b="0"/>
+            <wp:docPr id="8" name="Picture 8"/>
+            <wp:cNvGraphicFramePr>
+              <a:graphicFrameLocks xmlns:a="http://schemas.openxmlformats.org/drawingml/2006/main" noChangeAspect="1"/>
+            </wp:cNvGraphicFramePr>
+            <a:graphic xmlns:a="http://schemas.openxmlformats.org/drawingml/2006/main">
+              <a:graphicData uri="http://schemas.openxmlformats.org/drawingml/2006/picture">
+                <pic:pic xmlns:pic="http://schemas.openxmlformats.org/drawingml/2006/picture">
+                  <pic:nvPicPr>
+                    <pic:cNvPr id="1" name=""/>
+                    <pic:cNvPicPr/>
+                  </pic:nvPicPr>
+                  <pic:blipFill>
+                    <a:blip r:embed="rId41"/>
+                    <a:stretch>
+                      <a:fillRect/>
+                    </a:stretch>
+                  </pic:blipFill>
+                  <pic:spPr>
+                    <a:xfrm>
+                      <a:off x="0" y="0"/>
+                      <a:ext cx="6120130" cy="4576445"/>
+                    </a:xfrm>
+                    <a:prstGeom prst="rect">
+                      <a:avLst/>
+                    </a:prstGeom>
+                  </pic:spPr>
+                </pic:pic>
+              </a:graphicData>
+            </a:graphic>
+          </wp:inline>
+        </w:drawing>
+      </w:r>
+    </w:p>
+    <w:p>
+      <w:pPr>
         <w:pStyle w:val="Heading1"/>
         <w:rPr>
           <w:rFonts w:ascii="Liberation Serif" w:hAnsi="Liberation Serif"/>
@@ -12148,6 +11817,7 @@
         <w:rPr>
           <w:rFonts w:ascii="Liberation Serif" w:hAnsi="Liberation Serif"/>
         </w:rPr>
+        <w:lastRenderedPageBreak/>
         <w:t>9. Conclusion</w:t>
       </w:r>
       <w:bookmarkEnd w:id="13"/>
@@ -12352,7 +12022,6 @@
               <w:jc w:val="both"/>
             </w:pPr>
             <w:r>
-              <w:lastRenderedPageBreak/>
               <w:t>Framework or tool(s) used for testing. If you wrote tests in multiple different tools, create a row with the number of tests for each of them.</w:t>
             </w:r>
           </w:p>
@@ -12389,15 +12058,7 @@
               <w:jc w:val="both"/>
             </w:pPr>
             <w:r>
-              <w:t xml:space="preserve"># </w:t>
-            </w:r>
-            <w:proofErr w:type="gramStart"/>
-            <w:r>
-              <w:t>of</w:t>
-            </w:r>
-            <w:proofErr w:type="gramEnd"/>
-            <w:r>
-              <w:t xml:space="preserve"> passing tests</w:t>
+              <w:t># of passing tests</w:t>
             </w:r>
           </w:p>
         </w:tc>
@@ -12416,15 +12077,7 @@
               <w:jc w:val="both"/>
             </w:pPr>
             <w:r>
-              <w:t xml:space="preserve"># </w:t>
-            </w:r>
-            <w:proofErr w:type="gramStart"/>
-            <w:r>
-              <w:t>of</w:t>
-            </w:r>
-            <w:proofErr w:type="gramEnd"/>
-            <w:r>
-              <w:t xml:space="preserve"> failing tests</w:t>
+              <w:t># of failing tests</w:t>
             </w:r>
           </w:p>
         </w:tc>

</xml_diff>